<commit_message>
dictionary and use case update
</commit_message>
<xml_diff>
--- a/Documentation/Dictionary & Use Cases V2.docx
+++ b/Documentation/Dictionary & Use Cases V2.docx
@@ -2,8 +2,8 @@
 <file path=word/document.xml><?xml version="1.0" encoding="utf-8"?>
 <w:document xmlns:wpc="http://schemas.microsoft.com/office/word/2010/wordprocessingCanvas" xmlns:cx="http://schemas.microsoft.com/office/drawing/2014/chartex" xmlns:cx1="http://schemas.microsoft.com/office/drawing/2015/9/8/chartex" xmlns:cx2="http://schemas.microsoft.com/office/drawing/2015/10/21/chartex" xmlns:cx3="http://schemas.microsoft.com/office/drawing/2016/5/9/chartex" xmlns:cx4="http://schemas.microsoft.com/office/drawing/2016/5/10/chartex" xmlns:cx5="http://schemas.microsoft.com/office/drawing/2016/5/11/chartex" xmlns:cx6="http://schemas.microsoft.com/office/drawing/2016/5/12/chartex" xmlns:cx7="http://schemas.microsoft.com/office/drawing/2016/5/13/chartex" xmlns:cx8="http://schemas.microsoft.com/office/drawing/2016/5/14/chartex" xmlns:mc="http://schemas.openxmlformats.org/markup-compatibility/2006" xmlns:aink="http://schemas.microsoft.com/office/drawing/2016/ink" xmlns:am3d="http://schemas.microsoft.com/office/drawing/2017/model3d" xmlns:o="urn:schemas-microsoft-com:office:office" xmlns:r="http://schemas.openxmlformats.org/officeDocument/2006/relationships" xmlns:m="http://schemas.openxmlformats.org/officeDocument/2006/math" xmlns:v="urn:schemas-microsoft-com:vml" xmlns:wp14="http://schemas.microsoft.com/office/word/2010/wordprocessingDrawing" xmlns:wp="http://schemas.openxmlformats.org/drawingml/2006/wordprocessingDrawing" xmlns:w10="urn:schemas-microsoft-com:office:word" xmlns:w="http://schemas.openxmlformats.org/wordprocessingml/2006/main" xmlns:w14="http://schemas.microsoft.com/office/word/2010/wordml" xmlns:w15="http://schemas.microsoft.com/office/word/2012/wordml" xmlns:w16cid="http://schemas.microsoft.com/office/word/2016/wordml/cid" xmlns:w16se="http://schemas.microsoft.com/office/word/2015/wordml/symex" xmlns:wpg="http://schemas.microsoft.com/office/word/2010/wordprocessingGroup" xmlns:wpi="http://schemas.microsoft.com/office/word/2010/wordprocessingInk" xmlns:wne="http://schemas.microsoft.com/office/word/2006/wordml" xmlns:wps="http://schemas.microsoft.com/office/word/2010/wordprocessingShape" mc:Ignorable="w14 w15 w16se w16cid wp14">
   <w:body>
-    <w:bookmarkStart w:id="0" w:name="_Toc5387360" w:displacedByCustomXml="next"/>
-    <w:bookmarkStart w:id="1" w:name="_Toc5032426" w:displacedByCustomXml="next"/>
+    <w:bookmarkStart w:id="0" w:name="_Toc5032426" w:displacedByCustomXml="next"/>
+    <w:bookmarkStart w:id="1" w:name="_Toc5387360" w:displacedByCustomXml="next"/>
     <w:sdt>
       <w:sdtPr>
         <w:rPr>
@@ -31,7 +31,7 @@
       <w:sdtContent>
         <w:p>
           <w:pPr>
-            <w:pStyle w:val="a5"/>
+            <w:pStyle w:val="Title"/>
             <w:bidi/>
             <w:outlineLvl w:val="0"/>
             <w:rPr>
@@ -51,7 +51,7 @@
         </w:p>
         <w:p>
           <w:pPr>
-            <w:pStyle w:val="af5"/>
+            <w:pStyle w:val="TOCHeading"/>
             <w:bidi/>
             <w:jc w:val="both"/>
           </w:pPr>
@@ -1041,7 +1041,7 @@
     </w:p>
     <w:p>
       <w:pPr>
-        <w:pStyle w:val="a5"/>
+        <w:pStyle w:val="Title"/>
         <w:bidi/>
         <w:outlineLvl w:val="0"/>
         <w:rPr>
@@ -1062,7 +1062,7 @@
     </w:p>
     <w:p>
       <w:pPr>
-        <w:pStyle w:val="af6"/>
+        <w:pStyle w:val="ListParagraph"/>
         <w:bidi/>
         <w:spacing w:line="360" w:lineRule="auto"/>
         <w:rPr>
@@ -1073,7 +1073,7 @@
     </w:p>
     <w:p>
       <w:pPr>
-        <w:pStyle w:val="af6"/>
+        <w:pStyle w:val="ListParagraph"/>
         <w:numPr>
           <w:ilvl w:val="0"/>
           <w:numId w:val="3"/>
@@ -1108,7 +1108,7 @@
     </w:p>
     <w:p>
       <w:pPr>
-        <w:pStyle w:val="af6"/>
+        <w:pStyle w:val="ListParagraph"/>
         <w:numPr>
           <w:ilvl w:val="0"/>
           <w:numId w:val="3"/>
@@ -1169,7 +1169,7 @@
     </w:p>
     <w:p>
       <w:pPr>
-        <w:pStyle w:val="af6"/>
+        <w:pStyle w:val="ListParagraph"/>
         <w:numPr>
           <w:ilvl w:val="0"/>
           <w:numId w:val="3"/>
@@ -1204,7 +1204,7 @@
     </w:p>
     <w:p>
       <w:pPr>
-        <w:pStyle w:val="af6"/>
+        <w:pStyle w:val="ListParagraph"/>
         <w:numPr>
           <w:ilvl w:val="0"/>
           <w:numId w:val="3"/>
@@ -1239,7 +1239,7 @@
     </w:p>
     <w:p>
       <w:pPr>
-        <w:pStyle w:val="af6"/>
+        <w:pStyle w:val="ListParagraph"/>
         <w:numPr>
           <w:ilvl w:val="0"/>
           <w:numId w:val="3"/>
@@ -1260,7 +1260,7 @@
           <w:szCs w:val="18"/>
           <w:rtl/>
         </w:rPr>
-        <w:t>מוכר בעל חנות</w:t>
+        <w:t>מדיניות קניה</w:t>
       </w:r>
       <w:r>
         <w:rPr>
@@ -1269,7 +1269,7 @@
           <w:szCs w:val="18"/>
           <w:rtl/>
         </w:rPr>
-        <w:t>: משתמש ב</w:t>
+        <w:t>:</w:t>
       </w:r>
       <w:r>
         <w:rPr>
@@ -1278,7 +1278,7 @@
           <w:szCs w:val="18"/>
           <w:rtl/>
         </w:rPr>
-        <w:t>על ההרשאות הגבוהות ביותר בניהול חנות</w:t>
+        <w:t xml:space="preserve"> </w:t>
       </w:r>
       <w:r>
         <w:rPr>
@@ -1287,7 +1287,7 @@
           <w:szCs w:val="18"/>
           <w:rtl/>
         </w:rPr>
-        <w:t>.</w:t>
+        <w:t>מוגדר על ידי בעל החנות או מנהל החנות עם הרשאות מתאימות</w:t>
       </w:r>
       <w:r>
         <w:rPr>
@@ -1296,29 +1296,14 @@
           <w:szCs w:val="18"/>
           <w:rtl/>
         </w:rPr>
-        <w:t xml:space="preserve"> בעל האפשרות למנות מוכר בעל חנות ומוכר מנהל חנות נוספים. (ראה ערך </w:t>
+        <w:t>, מדיניות זו מגדירה תנאים שבהם לקוח צריך לעמוד על מנת לבצע רכישה.</w:t>
       </w:r>
-      <w:r>
-        <w:rPr>
-          <w:sz w:val="18"/>
-          <w:szCs w:val="18"/>
-          <w:rtl/>
-        </w:rPr>
-        <w:t>–</w:t>
-      </w:r>
-      <w:r>
-        <w:rPr>
-          <w:rFonts w:hint="cs"/>
-          <w:sz w:val="18"/>
-          <w:szCs w:val="18"/>
-          <w:rtl/>
-        </w:rPr>
-        <w:t xml:space="preserve"> "מוכר מנהל חנות").</w:t>
-      </w:r>
+      <w:bookmarkStart w:id="3" w:name="_GoBack"/>
+      <w:bookmarkEnd w:id="3"/>
     </w:p>
     <w:p>
       <w:pPr>
-        <w:pStyle w:val="af6"/>
+        <w:pStyle w:val="ListParagraph"/>
         <w:numPr>
           <w:ilvl w:val="0"/>
           <w:numId w:val="3"/>
@@ -1339,7 +1324,7 @@
           <w:szCs w:val="18"/>
           <w:rtl/>
         </w:rPr>
-        <w:t>מוכר מנהל חנות</w:t>
+        <w:t>מוכר בעל חנות</w:t>
       </w:r>
       <w:r>
         <w:rPr>
@@ -1348,7 +1333,7 @@
           <w:szCs w:val="18"/>
           <w:rtl/>
         </w:rPr>
-        <w:t xml:space="preserve">: משתמש אשר רשאי לבצע פעולות ניהול בהתאם להרשאות שניתנו לו מבעל החנות שמינה אותו. </w:t>
+        <w:t>: משתמש ב</w:t>
       </w:r>
       <w:r>
         <w:rPr>
@@ -1357,12 +1342,47 @@
           <w:szCs w:val="18"/>
           <w:rtl/>
         </w:rPr>
-        <w:t>(ראה ערך "בעל חנות")</w:t>
+        <w:t>על ההרשאות הגבוהות ביותר בניהול חנות</w:t>
+      </w:r>
+      <w:r>
+        <w:rPr>
+          <w:rFonts w:hint="cs"/>
+          <w:sz w:val="18"/>
+          <w:szCs w:val="18"/>
+          <w:rtl/>
+        </w:rPr>
+        <w:t>.</w:t>
+      </w:r>
+      <w:r>
+        <w:rPr>
+          <w:rFonts w:hint="cs"/>
+          <w:sz w:val="18"/>
+          <w:szCs w:val="18"/>
+          <w:rtl/>
+        </w:rPr>
+        <w:t xml:space="preserve"> בעל האפשרות למנות מוכר בעל חנות ומוכר מנהל חנות נוספים. (ראה ערך </w:t>
+      </w:r>
+      <w:r>
+        <w:rPr>
+          <w:sz w:val="18"/>
+          <w:szCs w:val="18"/>
+          <w:rtl/>
+        </w:rPr>
+        <w:t>–</w:t>
+      </w:r>
+      <w:r>
+        <w:rPr>
+          <w:rFonts w:hint="cs"/>
+          <w:sz w:val="18"/>
+          <w:szCs w:val="18"/>
+          <w:rtl/>
+        </w:rPr>
+        <w:t xml:space="preserve"> "מוכר מנהל חנות").</w:t>
       </w:r>
     </w:p>
     <w:p>
       <w:pPr>
-        <w:pStyle w:val="af6"/>
+        <w:pStyle w:val="ListParagraph"/>
         <w:numPr>
           <w:ilvl w:val="0"/>
           <w:numId w:val="3"/>
@@ -1383,7 +1403,7 @@
           <w:szCs w:val="18"/>
           <w:rtl/>
         </w:rPr>
-        <w:t>מוצר</w:t>
+        <w:t>מוכר מנהל חנות</w:t>
       </w:r>
       <w:r>
         <w:rPr>
@@ -1392,12 +1412,21 @@
           <w:szCs w:val="18"/>
           <w:rtl/>
         </w:rPr>
-        <w:t>: יתואר על ידי שם מוצר, קטגוריה אליה ישויך, מחירו, דירוגו והחנות אליה שייך.</w:t>
+        <w:t xml:space="preserve">: משתמש אשר רשאי לבצע פעולות ניהול בהתאם להרשאות שניתנו לו מבעל החנות שמינה אותו. </w:t>
+      </w:r>
+      <w:r>
+        <w:rPr>
+          <w:rFonts w:hint="cs"/>
+          <w:sz w:val="18"/>
+          <w:szCs w:val="18"/>
+          <w:rtl/>
+        </w:rPr>
+        <w:t>(ראה ערך "בעל חנות")</w:t>
       </w:r>
     </w:p>
     <w:p>
       <w:pPr>
-        <w:pStyle w:val="af6"/>
+        <w:pStyle w:val="ListParagraph"/>
         <w:numPr>
           <w:ilvl w:val="0"/>
           <w:numId w:val="3"/>
@@ -1418,7 +1447,7 @@
           <w:szCs w:val="18"/>
           <w:rtl/>
         </w:rPr>
-        <w:t>מכירת מוצר</w:t>
+        <w:t>מוצר</w:t>
       </w:r>
       <w:r>
         <w:rPr>
@@ -1427,56 +1456,12 @@
           <w:szCs w:val="18"/>
           <w:rtl/>
         </w:rPr>
-        <w:t>: מוגדרת במדיניות שהוגדרה</w:t>
-      </w:r>
-      <w:r>
-        <w:rPr>
-          <w:rFonts w:hint="cs"/>
-          <w:sz w:val="18"/>
-          <w:szCs w:val="18"/>
-          <w:rtl/>
-        </w:rPr>
-        <w:t xml:space="preserve"> ע"י החנות אליה שייך המוצר. ישנן</w:t>
-      </w:r>
-      <w:r>
-        <w:rPr>
-          <w:rFonts w:hint="cs"/>
-          <w:sz w:val="18"/>
-          <w:szCs w:val="18"/>
-          <w:rtl/>
-        </w:rPr>
-        <w:t xml:space="preserve"> שלוש אפשרויות לרכישת\מכירת מוצר- קנייה מידית או רכישה בהגרלה .</w:t>
-      </w:r>
-      <w:r>
-        <w:rPr>
-          <w:rFonts w:hint="cs"/>
-          <w:sz w:val="18"/>
-          <w:szCs w:val="18"/>
-          <w:rtl/>
-        </w:rPr>
-        <w:t xml:space="preserve"> (ראה ערך </w:t>
-      </w:r>
-      <w:r>
-        <w:rPr>
-          <w:sz w:val="18"/>
-          <w:szCs w:val="18"/>
-          <w:rtl/>
-        </w:rPr>
-        <w:t>–</w:t>
-      </w:r>
-      <w:r>
-        <w:rPr>
-          <w:rFonts w:hint="cs"/>
-          <w:sz w:val="18"/>
-          <w:szCs w:val="18"/>
-          <w:rtl/>
-        </w:rPr>
-        <w:t xml:space="preserve"> "מוצר")</w:t>
+        <w:t>: יתואר על ידי שם מוצר, קטגוריה אליה ישויך, מחירו, דירוגו והחנות אליה שייך.</w:t>
       </w:r>
     </w:p>
     <w:p>
       <w:pPr>
-        <w:pStyle w:val="af6"/>
+        <w:pStyle w:val="ListParagraph"/>
         <w:numPr>
           <w:ilvl w:val="0"/>
           <w:numId w:val="3"/>
@@ -1497,7 +1482,7 @@
           <w:szCs w:val="18"/>
           <w:rtl/>
         </w:rPr>
-        <w:t>מנהל מערכת</w:t>
+        <w:t>מכירת מוצר</w:t>
       </w:r>
       <w:r>
         <w:rPr>
@@ -1506,12 +1491,56 @@
           <w:szCs w:val="18"/>
           <w:rtl/>
         </w:rPr>
-        <w:t>: משתמש אשר הוגדר בעת אתחול המערכת, ובעל הרשאות אדמיניסטרציה של המערכת כולה.</w:t>
+        <w:t>: מוגדרת במדיניות שהוגדרה</w:t>
+      </w:r>
+      <w:r>
+        <w:rPr>
+          <w:rFonts w:hint="cs"/>
+          <w:sz w:val="18"/>
+          <w:szCs w:val="18"/>
+          <w:rtl/>
+        </w:rPr>
+        <w:t xml:space="preserve"> ע"י החנות אליה שייך המוצר. ישנן</w:t>
+      </w:r>
+      <w:r>
+        <w:rPr>
+          <w:rFonts w:hint="cs"/>
+          <w:sz w:val="18"/>
+          <w:szCs w:val="18"/>
+          <w:rtl/>
+        </w:rPr>
+        <w:t xml:space="preserve"> שלוש אפשרויות לרכישת\מכירת מוצר- קנייה מידית או רכישה בהגרלה .</w:t>
+      </w:r>
+      <w:r>
+        <w:rPr>
+          <w:rFonts w:hint="cs"/>
+          <w:sz w:val="18"/>
+          <w:szCs w:val="18"/>
+          <w:rtl/>
+        </w:rPr>
+        <w:t xml:space="preserve"> (ראה ערך </w:t>
+      </w:r>
+      <w:r>
+        <w:rPr>
+          <w:sz w:val="18"/>
+          <w:szCs w:val="18"/>
+          <w:rtl/>
+        </w:rPr>
+        <w:t>–</w:t>
+      </w:r>
+      <w:r>
+        <w:rPr>
+          <w:rFonts w:hint="cs"/>
+          <w:sz w:val="18"/>
+          <w:szCs w:val="18"/>
+          <w:rtl/>
+        </w:rPr>
+        <w:t xml:space="preserve"> "מוצר")</w:t>
       </w:r>
     </w:p>
     <w:p>
       <w:pPr>
-        <w:pStyle w:val="af6"/>
+        <w:pStyle w:val="ListParagraph"/>
         <w:numPr>
           <w:ilvl w:val="0"/>
           <w:numId w:val="3"/>
@@ -1532,7 +1561,7 @@
           <w:szCs w:val="18"/>
           <w:rtl/>
         </w:rPr>
-        <w:t>מערכת אספקת מוצרים</w:t>
+        <w:t>מנהל מערכת</w:t>
       </w:r>
       <w:r>
         <w:rPr>
@@ -1541,12 +1570,12 @@
           <w:szCs w:val="18"/>
           <w:rtl/>
         </w:rPr>
-        <w:t>: מערכת חיצונית אשר דרכה מתבצעת אספקת החבילה ללקוח, על ידי שליחת פרטי החבילה ופרטי הלקוח, ומחזירה אישור כי הבקשה לאספקה התקבלה בהצלחה.</w:t>
+        <w:t>: משתמש אשר הוגדר בעת אתחול המערכת, ובעל הרשאות אדמיניסטרציה של המערכת כולה.</w:t>
       </w:r>
     </w:p>
     <w:p>
       <w:pPr>
-        <w:pStyle w:val="af6"/>
+        <w:pStyle w:val="ListParagraph"/>
         <w:numPr>
           <w:ilvl w:val="0"/>
           <w:numId w:val="3"/>
@@ -1567,7 +1596,7 @@
           <w:szCs w:val="18"/>
           <w:rtl/>
         </w:rPr>
-        <w:t>מערכת גביית כספים</w:t>
+        <w:t>מערכת אספקת מוצרים</w:t>
       </w:r>
       <w:r>
         <w:rPr>
@@ -1576,12 +1605,12 @@
           <w:szCs w:val="18"/>
           <w:rtl/>
         </w:rPr>
-        <w:t>: מערכת חיצונית אשר דרכה מתבצעת גביית הכספים, על ידי שליחת פרטי הגבייה, העסקה ומחזירה אישור שהגבייה התבצעה בהצלחה.</w:t>
+        <w:t>: מערכת חיצונית אשר דרכה מתבצעת אספקת החבילה ללקוח, על ידי שליחת פרטי החבילה ופרטי הלקוח, ומחזירה אישור כי הבקשה לאספקה התקבלה בהצלחה.</w:t>
       </w:r>
     </w:p>
     <w:p>
       <w:pPr>
-        <w:pStyle w:val="af6"/>
+        <w:pStyle w:val="ListParagraph"/>
         <w:numPr>
           <w:ilvl w:val="0"/>
           <w:numId w:val="3"/>
@@ -1602,7 +1631,7 @@
           <w:szCs w:val="18"/>
           <w:rtl/>
         </w:rPr>
-        <w:t>עגלת קניות</w:t>
+        <w:t>מערכת גביית כספים</w:t>
       </w:r>
       <w:r>
         <w:rPr>
@@ -1611,38 +1640,12 @@
           <w:szCs w:val="18"/>
           <w:rtl/>
         </w:rPr>
-        <w:t>: מכילה את המוצרים אותם המשתמש מעוניין לרכוש, אך עדיין לא שילם עבורם.</w:t>
-      </w:r>
-      <w:r>
-        <w:rPr>
-          <w:rFonts w:hint="cs"/>
-          <w:sz w:val="18"/>
-          <w:szCs w:val="18"/>
-          <w:rtl/>
-        </w:rPr>
-        <w:t xml:space="preserve"> (ראה ערך </w:t>
-      </w:r>
-      <w:r>
-        <w:rPr>
-          <w:sz w:val="18"/>
-          <w:szCs w:val="18"/>
-          <w:rtl/>
-        </w:rPr>
-        <w:t>–</w:t>
-      </w:r>
-      <w:r>
-        <w:rPr>
-          <w:rFonts w:hint="cs"/>
-          <w:sz w:val="18"/>
-          <w:szCs w:val="18"/>
-          <w:rtl/>
-        </w:rPr>
-        <w:t>"מוצר").</w:t>
+        <w:t>: מערכת חיצונית אשר דרכה מתבצעת גביית הכספים, על ידי שליחת פרטי הגבייה, העסקה ומחזירה אישור שהגבייה התבצעה בהצלחה.</w:t>
       </w:r>
     </w:p>
     <w:p>
       <w:pPr>
-        <w:pStyle w:val="af6"/>
+        <w:pStyle w:val="ListParagraph"/>
         <w:numPr>
           <w:ilvl w:val="0"/>
           <w:numId w:val="3"/>
@@ -1663,7 +1666,7 @@
           <w:szCs w:val="18"/>
           <w:rtl/>
         </w:rPr>
-        <w:t>קונה מנוי</w:t>
+        <w:t>עגלת קניות</w:t>
       </w:r>
       <w:r>
         <w:rPr>
@@ -1672,12 +1675,38 @@
           <w:szCs w:val="18"/>
           <w:rtl/>
         </w:rPr>
-        <w:t>: משתמש שביצע הרשמה למערכת, והתחבר למערכת באמצעות פרטים מזהים וסיסמא.</w:t>
+        <w:t>: מכילה את המוצרים אותם המשתמש מעוניין לרכוש, אך עדיין לא שילם עבורם.</w:t>
+      </w:r>
+      <w:r>
+        <w:rPr>
+          <w:rFonts w:hint="cs"/>
+          <w:sz w:val="18"/>
+          <w:szCs w:val="18"/>
+          <w:rtl/>
+        </w:rPr>
+        <w:t xml:space="preserve"> (ראה ערך </w:t>
+      </w:r>
+      <w:r>
+        <w:rPr>
+          <w:sz w:val="18"/>
+          <w:szCs w:val="18"/>
+          <w:rtl/>
+        </w:rPr>
+        <w:t>–</w:t>
+      </w:r>
+      <w:r>
+        <w:rPr>
+          <w:rFonts w:hint="cs"/>
+          <w:sz w:val="18"/>
+          <w:szCs w:val="18"/>
+          <w:rtl/>
+        </w:rPr>
+        <w:t>"מוצר").</w:t>
       </w:r>
     </w:p>
     <w:p>
       <w:pPr>
-        <w:pStyle w:val="af6"/>
+        <w:pStyle w:val="ListParagraph"/>
         <w:numPr>
           <w:ilvl w:val="0"/>
           <w:numId w:val="3"/>
@@ -1698,7 +1727,7 @@
           <w:szCs w:val="18"/>
           <w:rtl/>
         </w:rPr>
-        <w:t>קונה-אורח</w:t>
+        <w:t>קונה מנוי</w:t>
       </w:r>
       <w:r>
         <w:rPr>
@@ -1707,12 +1736,12 @@
           <w:szCs w:val="18"/>
           <w:rtl/>
         </w:rPr>
-        <w:t>: משתמש המבקר במערכת, ואינו מחובר מוגדר כאורח.</w:t>
+        <w:t>: משתמש שביצע הרשמה למערכת, והתחבר למערכת באמצעות פרטים מזהים וסיסמא.</w:t>
       </w:r>
     </w:p>
     <w:p>
       <w:pPr>
-        <w:pStyle w:val="af6"/>
+        <w:pStyle w:val="ListParagraph"/>
         <w:numPr>
           <w:ilvl w:val="0"/>
           <w:numId w:val="3"/>
@@ -1733,6 +1762,41 @@
           <w:szCs w:val="18"/>
           <w:rtl/>
         </w:rPr>
+        <w:t>קונה-אורח</w:t>
+      </w:r>
+      <w:r>
+        <w:rPr>
+          <w:rFonts w:hint="cs"/>
+          <w:sz w:val="18"/>
+          <w:szCs w:val="18"/>
+          <w:rtl/>
+        </w:rPr>
+        <w:t>: משתמש המבקר במערכת, ואינו מחובר מוגדר כאורח.</w:t>
+      </w:r>
+    </w:p>
+    <w:p>
+      <w:pPr>
+        <w:pStyle w:val="ListParagraph"/>
+        <w:numPr>
+          <w:ilvl w:val="0"/>
+          <w:numId w:val="3"/>
+        </w:numPr>
+        <w:bidi/>
+        <w:spacing w:line="360" w:lineRule="auto"/>
+        <w:rPr>
+          <w:sz w:val="18"/>
+          <w:szCs w:val="18"/>
+        </w:rPr>
+      </w:pPr>
+      <w:r>
+        <w:rPr>
+          <w:rFonts w:hint="cs"/>
+          <w:b/>
+          <w:bCs/>
+          <w:sz w:val="18"/>
+          <w:szCs w:val="18"/>
+          <w:rtl/>
+        </w:rPr>
         <w:t>קנייה מידית</w:t>
       </w:r>
       <w:r>
@@ -1938,23 +2002,22 @@
     </w:p>
     <w:p>
       <w:pPr>
-        <w:pStyle w:val="a5"/>
+        <w:pStyle w:val="Title"/>
         <w:bidi/>
         <w:outlineLvl w:val="0"/>
         <w:rPr>
           <w:rtl/>
         </w:rPr>
       </w:pPr>
-      <w:bookmarkStart w:id="3" w:name="_Toc5387362"/>
+      <w:bookmarkStart w:id="4" w:name="_Toc5387362"/>
       <w:r>
         <w:rPr>
           <w:rFonts w:hint="cs"/>
           <w:rtl/>
         </w:rPr>
-        <w:lastRenderedPageBreak/>
         <w:t>תרחישי שימוש</w:t>
       </w:r>
-      <w:bookmarkEnd w:id="3"/>
+      <w:bookmarkEnd w:id="4"/>
     </w:p>
     <w:p>
       <w:pPr>
@@ -1970,7 +2033,7 @@
     </w:p>
     <w:p>
       <w:pPr>
-        <w:pStyle w:val="a5"/>
+        <w:pStyle w:val="Title"/>
         <w:bidi/>
         <w:outlineLvl w:val="0"/>
         <w:rPr>
@@ -1979,7 +2042,7 @@
           <w:rtl/>
         </w:rPr>
       </w:pPr>
-      <w:bookmarkStart w:id="4" w:name="_Toc5387363"/>
+      <w:bookmarkStart w:id="5" w:name="_Toc5387363"/>
       <w:r>
         <w:rPr>
           <w:rFonts w:hint="cs"/>
@@ -1989,7 +2052,7 @@
         </w:rPr>
         <w:t>מערכת</w:t>
       </w:r>
-      <w:bookmarkEnd w:id="4"/>
+      <w:bookmarkEnd w:id="5"/>
     </w:p>
     <w:p>
       <w:pPr>
@@ -3084,7 +3147,7 @@
     </w:p>
     <w:p>
       <w:pPr>
-        <w:pStyle w:val="a5"/>
+        <w:pStyle w:val="Title"/>
         <w:bidi/>
         <w:outlineLvl w:val="0"/>
         <w:rPr>
@@ -3116,7 +3179,7 @@
     </w:p>
     <w:p>
       <w:pPr>
-        <w:pStyle w:val="a5"/>
+        <w:pStyle w:val="Title"/>
         <w:bidi/>
         <w:outlineLvl w:val="0"/>
         <w:rPr>
@@ -3125,7 +3188,7 @@
           <w:rtl/>
         </w:rPr>
       </w:pPr>
-      <w:bookmarkStart w:id="5" w:name="_Toc5387364"/>
+      <w:bookmarkStart w:id="6" w:name="_Toc5387364"/>
       <w:r>
         <w:rPr>
           <w:rFonts w:hint="cs"/>
@@ -3136,7 +3199,7 @@
         <w:lastRenderedPageBreak/>
         <w:t>קונה אורח</w:t>
       </w:r>
-      <w:bookmarkEnd w:id="5"/>
+      <w:bookmarkEnd w:id="6"/>
     </w:p>
     <w:p>
       <w:pPr>
@@ -9267,7 +9330,7 @@
           </w:tcPr>
           <w:p>
             <w:pPr>
-              <w:pStyle w:val="af6"/>
+              <w:pStyle w:val="ListParagraph"/>
               <w:numPr>
                 <w:ilvl w:val="0"/>
                 <w:numId w:val="19"/>
@@ -9290,7 +9353,7 @@
           </w:p>
           <w:p>
             <w:pPr>
-              <w:pStyle w:val="af6"/>
+              <w:pStyle w:val="ListParagraph"/>
               <w:numPr>
                 <w:ilvl w:val="0"/>
                 <w:numId w:val="19"/>
@@ -9313,7 +9376,7 @@
           </w:p>
           <w:p>
             <w:pPr>
-              <w:pStyle w:val="af6"/>
+              <w:pStyle w:val="ListParagraph"/>
               <w:numPr>
                 <w:ilvl w:val="0"/>
                 <w:numId w:val="19"/>
@@ -9336,7 +9399,7 @@
           </w:p>
           <w:p>
             <w:pPr>
-              <w:pStyle w:val="af6"/>
+              <w:pStyle w:val="ListParagraph"/>
               <w:numPr>
                 <w:ilvl w:val="0"/>
                 <w:numId w:val="19"/>
@@ -9359,7 +9422,7 @@
           </w:p>
           <w:p>
             <w:pPr>
-              <w:pStyle w:val="af6"/>
+              <w:pStyle w:val="ListParagraph"/>
               <w:numPr>
                 <w:ilvl w:val="0"/>
                 <w:numId w:val="19"/>
@@ -9382,7 +9445,7 @@
           </w:p>
           <w:p>
             <w:pPr>
-              <w:pStyle w:val="af6"/>
+              <w:pStyle w:val="ListParagraph"/>
               <w:numPr>
                 <w:ilvl w:val="0"/>
                 <w:numId w:val="19"/>
@@ -9464,7 +9527,7 @@
           </w:tcPr>
           <w:p>
             <w:pPr>
-              <w:pStyle w:val="af6"/>
+              <w:pStyle w:val="ListParagraph"/>
               <w:numPr>
                 <w:ilvl w:val="0"/>
                 <w:numId w:val="20"/>
@@ -9547,7 +9610,7 @@
           </w:tcPr>
           <w:p>
             <w:pPr>
-              <w:pStyle w:val="af6"/>
+              <w:pStyle w:val="ListParagraph"/>
               <w:numPr>
                 <w:ilvl w:val="0"/>
                 <w:numId w:val="21"/>
@@ -9570,7 +9633,7 @@
           </w:p>
           <w:p>
             <w:pPr>
-              <w:pStyle w:val="af6"/>
+              <w:pStyle w:val="ListParagraph"/>
               <w:numPr>
                 <w:ilvl w:val="0"/>
                 <w:numId w:val="21"/>
@@ -9603,7 +9666,7 @@
           </w:p>
           <w:p>
             <w:pPr>
-              <w:pStyle w:val="af6"/>
+              <w:pStyle w:val="ListParagraph"/>
               <w:numPr>
                 <w:ilvl w:val="0"/>
                 <w:numId w:val="21"/>
@@ -10382,7 +10445,7 @@
           </w:tcPr>
           <w:p>
             <w:pPr>
-              <w:pStyle w:val="af6"/>
+              <w:pStyle w:val="ListParagraph"/>
               <w:numPr>
                 <w:ilvl w:val="0"/>
                 <w:numId w:val="20"/>
@@ -10411,7 +10474,7 @@
           </w:p>
           <w:p>
             <w:pPr>
-              <w:pStyle w:val="af6"/>
+              <w:pStyle w:val="ListParagraph"/>
               <w:numPr>
                 <w:ilvl w:val="0"/>
                 <w:numId w:val="20"/>
@@ -10500,7 +10563,7 @@
           </w:tcPr>
           <w:p>
             <w:pPr>
-              <w:pStyle w:val="af6"/>
+              <w:pStyle w:val="ListParagraph"/>
               <w:numPr>
                 <w:ilvl w:val="0"/>
                 <w:numId w:val="20"/>
@@ -10523,7 +10586,7 @@
           </w:p>
           <w:p>
             <w:pPr>
-              <w:pStyle w:val="af6"/>
+              <w:pStyle w:val="ListParagraph"/>
               <w:numPr>
                 <w:ilvl w:val="0"/>
                 <w:numId w:val="20"/>
@@ -10605,7 +10668,7 @@
           </w:tcPr>
           <w:p>
             <w:pPr>
-              <w:pStyle w:val="af6"/>
+              <w:pStyle w:val="ListParagraph"/>
               <w:numPr>
                 <w:ilvl w:val="0"/>
                 <w:numId w:val="20"/>
@@ -10687,7 +10750,7 @@
           </w:tcPr>
           <w:p>
             <w:pPr>
-              <w:pStyle w:val="af6"/>
+              <w:pStyle w:val="ListParagraph"/>
               <w:numPr>
                 <w:ilvl w:val="0"/>
                 <w:numId w:val="20"/>
@@ -11183,7 +11246,7 @@
     </w:p>
     <w:p>
       <w:pPr>
-        <w:pStyle w:val="a5"/>
+        <w:pStyle w:val="Title"/>
         <w:bidi/>
         <w:outlineLvl w:val="0"/>
         <w:rPr>
@@ -11193,7 +11256,7 @@
           <w:lang w:val="en-GB"/>
         </w:rPr>
       </w:pPr>
-      <w:bookmarkStart w:id="6" w:name="_Toc5387365"/>
+      <w:bookmarkStart w:id="7" w:name="_Toc5387365"/>
       <w:r>
         <w:rPr>
           <w:rFonts w:hint="cs"/>
@@ -11214,7 +11277,7 @@
         </w:rPr>
         <w:t>מנוי</w:t>
       </w:r>
-      <w:bookmarkEnd w:id="6"/>
+      <w:bookmarkEnd w:id="7"/>
     </w:p>
     <w:p>
       <w:pPr>
@@ -12732,7 +12795,7 @@
     </w:tbl>
     <w:p>
       <w:pPr>
-        <w:pStyle w:val="a5"/>
+        <w:pStyle w:val="Title"/>
         <w:bidi/>
         <w:outlineLvl w:val="0"/>
         <w:rPr>
@@ -12745,7 +12808,7 @@
     </w:p>
     <w:p>
       <w:pPr>
-        <w:pStyle w:val="a5"/>
+        <w:pStyle w:val="Title"/>
         <w:bidi/>
         <w:outlineLvl w:val="0"/>
         <w:rPr>
@@ -12755,7 +12818,7 @@
           <w:lang w:val="en-GB"/>
         </w:rPr>
       </w:pPr>
-      <w:bookmarkStart w:id="7" w:name="_Toc5387366"/>
+      <w:bookmarkStart w:id="8" w:name="_Toc5387366"/>
       <w:r>
         <w:rPr>
           <w:rFonts w:hint="cs"/>
@@ -12767,7 +12830,7 @@
         <w:lastRenderedPageBreak/>
         <w:t>מוכר בעל חנות</w:t>
       </w:r>
-      <w:bookmarkEnd w:id="7"/>
+      <w:bookmarkEnd w:id="8"/>
     </w:p>
     <w:p>
       <w:pPr>
@@ -13037,7 +13100,7 @@
           </w:tcPr>
           <w:p>
             <w:pPr>
-              <w:pStyle w:val="af6"/>
+              <w:pStyle w:val="ListParagraph"/>
               <w:numPr>
                 <w:ilvl w:val="0"/>
                 <w:numId w:val="22"/>
@@ -13063,7 +13126,7 @@
           </w:p>
           <w:p>
             <w:pPr>
-              <w:pStyle w:val="af6"/>
+              <w:pStyle w:val="ListParagraph"/>
               <w:numPr>
                 <w:ilvl w:val="0"/>
                 <w:numId w:val="22"/>
@@ -13149,7 +13212,7 @@
           </w:tcPr>
           <w:p>
             <w:pPr>
-              <w:pStyle w:val="af6"/>
+              <w:pStyle w:val="ListParagraph"/>
               <w:numPr>
                 <w:ilvl w:val="0"/>
                 <w:numId w:val="22"/>
@@ -13175,7 +13238,7 @@
           </w:p>
           <w:p>
             <w:pPr>
-              <w:pStyle w:val="af6"/>
+              <w:pStyle w:val="ListParagraph"/>
               <w:numPr>
                 <w:ilvl w:val="0"/>
                 <w:numId w:val="22"/>
@@ -13261,7 +13324,7 @@
           </w:tcPr>
           <w:p>
             <w:pPr>
-              <w:pStyle w:val="af6"/>
+              <w:pStyle w:val="ListParagraph"/>
               <w:numPr>
                 <w:ilvl w:val="0"/>
                 <w:numId w:val="22"/>
@@ -13902,7 +13965,7 @@
           </w:tcPr>
           <w:p>
             <w:pPr>
-              <w:pStyle w:val="af6"/>
+              <w:pStyle w:val="ListParagraph"/>
               <w:numPr>
                 <w:ilvl w:val="0"/>
                 <w:numId w:val="22"/>
@@ -13928,7 +13991,7 @@
           </w:p>
           <w:p>
             <w:pPr>
-              <w:pStyle w:val="af6"/>
+              <w:pStyle w:val="ListParagraph"/>
               <w:numPr>
                 <w:ilvl w:val="0"/>
                 <w:numId w:val="22"/>
@@ -13954,7 +14017,7 @@
           </w:p>
           <w:p>
             <w:pPr>
-              <w:pStyle w:val="af6"/>
+              <w:pStyle w:val="ListParagraph"/>
               <w:numPr>
                 <w:ilvl w:val="0"/>
                 <w:numId w:val="22"/>
@@ -14850,7 +14913,7 @@
           </w:tcPr>
           <w:p>
             <w:pPr>
-              <w:pStyle w:val="af6"/>
+              <w:pStyle w:val="ListParagraph"/>
               <w:numPr>
                 <w:ilvl w:val="0"/>
                 <w:numId w:val="22"/>
@@ -14876,7 +14939,7 @@
           </w:p>
           <w:p>
             <w:pPr>
-              <w:pStyle w:val="af6"/>
+              <w:pStyle w:val="ListParagraph"/>
               <w:numPr>
                 <w:ilvl w:val="0"/>
                 <w:numId w:val="22"/>
@@ -14902,7 +14965,7 @@
           </w:p>
           <w:p>
             <w:pPr>
-              <w:pStyle w:val="af6"/>
+              <w:pStyle w:val="ListParagraph"/>
               <w:numPr>
                 <w:ilvl w:val="0"/>
                 <w:numId w:val="22"/>
@@ -15092,7 +15155,7 @@
           </w:tcPr>
           <w:p>
             <w:pPr>
-              <w:pStyle w:val="af6"/>
+              <w:pStyle w:val="ListParagraph"/>
               <w:numPr>
                 <w:ilvl w:val="0"/>
                 <w:numId w:val="23"/>
@@ -15120,7 +15183,7 @@
           </w:p>
           <w:p>
             <w:pPr>
-              <w:pStyle w:val="af6"/>
+              <w:pStyle w:val="ListParagraph"/>
               <w:numPr>
                 <w:ilvl w:val="0"/>
                 <w:numId w:val="23"/>
@@ -15568,8 +15631,6 @@
         </w:rPr>
         <w:t>4.2</w:t>
       </w:r>
-      <w:bookmarkStart w:id="8" w:name="_GoBack"/>
-      <w:bookmarkEnd w:id="8"/>
     </w:p>
     <w:tbl>
       <w:tblPr>
@@ -15871,7 +15932,7 @@
           </w:tcPr>
           <w:p>
             <w:pPr>
-              <w:pStyle w:val="af6"/>
+              <w:pStyle w:val="ListParagraph"/>
               <w:numPr>
                 <w:ilvl w:val="0"/>
                 <w:numId w:val="15"/>
@@ -15906,7 +15967,7 @@
           </w:p>
           <w:p>
             <w:pPr>
-              <w:pStyle w:val="af6"/>
+              <w:pStyle w:val="ListParagraph"/>
               <w:numPr>
                 <w:ilvl w:val="0"/>
                 <w:numId w:val="15"/>
@@ -15978,7 +16039,7 @@
           </w:p>
           <w:p>
             <w:pPr>
-              <w:pStyle w:val="af6"/>
+              <w:pStyle w:val="ListParagraph"/>
               <w:numPr>
                 <w:ilvl w:val="0"/>
                 <w:numId w:val="15"/>
@@ -16203,56 +16264,386 @@
         </w:rPr>
       </w:pPr>
     </w:p>
-    <w:p>
-      <w:pPr>
-        <w:bidi/>
-        <w:rPr>
-          <w:sz w:val="18"/>
-          <w:szCs w:val="18"/>
-          <w:rtl/>
-        </w:rPr>
-      </w:pPr>
-    </w:p>
-    <w:p>
-      <w:pPr>
-        <w:bidi/>
-        <w:rPr>
-          <w:sz w:val="18"/>
-          <w:szCs w:val="18"/>
-          <w:rtl/>
-        </w:rPr>
-      </w:pPr>
-    </w:p>
-    <w:p>
-      <w:pPr>
-        <w:bidi/>
-        <w:rPr>
-          <w:sz w:val="18"/>
-          <w:szCs w:val="18"/>
-          <w:rtl/>
-        </w:rPr>
-      </w:pPr>
-    </w:p>
-    <w:p>
-      <w:pPr>
-        <w:bidi/>
-        <w:rPr>
-          <w:sz w:val="18"/>
-          <w:szCs w:val="18"/>
-          <w:rtl/>
-        </w:rPr>
-      </w:pPr>
-    </w:p>
-    <w:p>
-      <w:pPr>
-        <w:bidi/>
-        <w:rPr>
-          <w:sz w:val="18"/>
-          <w:szCs w:val="18"/>
-          <w:rtl/>
-        </w:rPr>
-      </w:pPr>
-    </w:p>
+    <w:tbl>
+      <w:tblPr>
+        <w:tblpPr w:leftFromText="180" w:rightFromText="180" w:bottomFromText="200" w:vertAnchor="text" w:horzAnchor="margin" w:tblpY="257"/>
+        <w:tblW w:w="9207" w:type="dxa"/>
+        <w:tblCellMar>
+          <w:left w:w="0" w:type="dxa"/>
+          <w:right w:w="0" w:type="dxa"/>
+        </w:tblCellMar>
+        <w:tblLook w:val="0420" w:firstRow="1" w:lastRow="0" w:firstColumn="0" w:lastColumn="0" w:noHBand="0" w:noVBand="1"/>
+      </w:tblPr>
+      <w:tblGrid>
+        <w:gridCol w:w="3069"/>
+        <w:gridCol w:w="3069"/>
+        <w:gridCol w:w="3069"/>
+      </w:tblGrid>
+      <w:tr>
+        <w:trPr>
+          <w:trHeight w:val="395"/>
+        </w:trPr>
+        <w:tc>
+          <w:tcPr>
+            <w:tcW w:w="3069" w:type="dxa"/>
+            <w:tcBorders>
+              <w:top w:val="single" w:sz="8" w:space="0" w:color="FFFFFF"/>
+              <w:left w:val="single" w:sz="8" w:space="0" w:color="FFFFFF"/>
+              <w:bottom w:val="single" w:sz="24" w:space="0" w:color="FFFFFF"/>
+              <w:right w:val="single" w:sz="8" w:space="0" w:color="FFFFFF"/>
+            </w:tcBorders>
+            <w:shd w:val="clear" w:color="auto" w:fill="95A39D"/>
+            <w:tcMar>
+              <w:top w:w="72" w:type="dxa"/>
+              <w:left w:w="144" w:type="dxa"/>
+              <w:bottom w:w="72" w:type="dxa"/>
+              <w:right w:w="144" w:type="dxa"/>
+            </w:tcMar>
+            <w:hideMark/>
+          </w:tcPr>
+          <w:p>
+            <w:pPr>
+              <w:bidi/>
+              <w:spacing w:after="160" w:line="256" w:lineRule="auto"/>
+              <w:rPr>
+                <w:sz w:val="18"/>
+                <w:szCs w:val="18"/>
+                <w:rtl/>
+              </w:rPr>
+            </w:pPr>
+            <w:r>
+              <w:rPr>
+                <w:sz w:val="18"/>
+                <w:szCs w:val="18"/>
+                <w:rtl/>
+              </w:rPr>
+              <w:t>תוצאה רצויה</w:t>
+            </w:r>
+          </w:p>
+        </w:tc>
+        <w:tc>
+          <w:tcPr>
+            <w:tcW w:w="3069" w:type="dxa"/>
+            <w:tcBorders>
+              <w:top w:val="single" w:sz="8" w:space="0" w:color="FFFFFF"/>
+              <w:left w:val="single" w:sz="8" w:space="0" w:color="FFFFFF"/>
+              <w:bottom w:val="single" w:sz="24" w:space="0" w:color="FFFFFF"/>
+              <w:right w:val="single" w:sz="8" w:space="0" w:color="FFFFFF"/>
+            </w:tcBorders>
+            <w:shd w:val="clear" w:color="auto" w:fill="95A39D"/>
+            <w:tcMar>
+              <w:top w:w="72" w:type="dxa"/>
+              <w:left w:w="144" w:type="dxa"/>
+              <w:bottom w:w="72" w:type="dxa"/>
+              <w:right w:w="144" w:type="dxa"/>
+            </w:tcMar>
+            <w:hideMark/>
+          </w:tcPr>
+          <w:p>
+            <w:pPr>
+              <w:bidi/>
+              <w:spacing w:after="160" w:line="256" w:lineRule="auto"/>
+              <w:rPr>
+                <w:sz w:val="18"/>
+                <w:szCs w:val="18"/>
+              </w:rPr>
+            </w:pPr>
+            <w:r>
+              <w:rPr>
+                <w:sz w:val="18"/>
+                <w:szCs w:val="18"/>
+                <w:rtl/>
+              </w:rPr>
+              <w:t>קלט</w:t>
+            </w:r>
+          </w:p>
+        </w:tc>
+        <w:tc>
+          <w:tcPr>
+            <w:tcW w:w="3069" w:type="dxa"/>
+            <w:tcBorders>
+              <w:top w:val="single" w:sz="8" w:space="0" w:color="FFFFFF"/>
+              <w:left w:val="single" w:sz="8" w:space="0" w:color="FFFFFF"/>
+              <w:bottom w:val="single" w:sz="24" w:space="0" w:color="FFFFFF"/>
+              <w:right w:val="single" w:sz="8" w:space="0" w:color="FFFFFF"/>
+            </w:tcBorders>
+            <w:shd w:val="clear" w:color="auto" w:fill="95A39D"/>
+            <w:hideMark/>
+          </w:tcPr>
+          <w:p>
+            <w:pPr>
+              <w:bidi/>
+              <w:spacing w:after="160" w:line="256" w:lineRule="auto"/>
+              <w:rPr>
+                <w:sz w:val="18"/>
+                <w:szCs w:val="18"/>
+              </w:rPr>
+            </w:pPr>
+            <w:r>
+              <w:rPr>
+                <w:rFonts w:hint="cs"/>
+                <w:sz w:val="18"/>
+                <w:szCs w:val="18"/>
+                <w:rtl/>
+              </w:rPr>
+              <w:t xml:space="preserve">  </w:t>
+            </w:r>
+            <w:r>
+              <w:rPr>
+                <w:sz w:val="18"/>
+                <w:szCs w:val="18"/>
+                <w:rtl/>
+              </w:rPr>
+              <w:t>תרחיש</w:t>
+            </w:r>
+          </w:p>
+        </w:tc>
+      </w:tr>
+      <w:tr>
+        <w:trPr>
+          <w:trHeight w:val="395"/>
+        </w:trPr>
+        <w:tc>
+          <w:tcPr>
+            <w:tcW w:w="3069" w:type="dxa"/>
+            <w:tcBorders>
+              <w:top w:val="single" w:sz="24" w:space="0" w:color="FFFFFF"/>
+              <w:left w:val="single" w:sz="8" w:space="0" w:color="FFFFFF"/>
+              <w:bottom w:val="single" w:sz="8" w:space="0" w:color="FFFFFF"/>
+              <w:right w:val="single" w:sz="8" w:space="0" w:color="FFFFFF"/>
+            </w:tcBorders>
+            <w:shd w:val="clear" w:color="auto" w:fill="DDE0DF"/>
+            <w:tcMar>
+              <w:top w:w="72" w:type="dxa"/>
+              <w:left w:w="144" w:type="dxa"/>
+              <w:bottom w:w="72" w:type="dxa"/>
+              <w:right w:w="144" w:type="dxa"/>
+            </w:tcMar>
+            <w:hideMark/>
+          </w:tcPr>
+          <w:p>
+            <w:pPr>
+              <w:bidi/>
+              <w:rPr>
+                <w:sz w:val="18"/>
+                <w:szCs w:val="18"/>
+              </w:rPr>
+            </w:pPr>
+            <w:r>
+              <w:rPr>
+                <w:rFonts w:hint="cs"/>
+                <w:sz w:val="18"/>
+                <w:szCs w:val="18"/>
+                <w:rtl/>
+              </w:rPr>
+              <w:t>המדיניות התווספה בהצלחה</w:t>
+            </w:r>
+          </w:p>
+        </w:tc>
+        <w:tc>
+          <w:tcPr>
+            <w:tcW w:w="3069" w:type="dxa"/>
+            <w:tcBorders>
+              <w:top w:val="single" w:sz="24" w:space="0" w:color="FFFFFF"/>
+              <w:left w:val="single" w:sz="8" w:space="0" w:color="FFFFFF"/>
+              <w:bottom w:val="single" w:sz="8" w:space="0" w:color="FFFFFF"/>
+              <w:right w:val="single" w:sz="8" w:space="0" w:color="FFFFFF"/>
+            </w:tcBorders>
+            <w:shd w:val="clear" w:color="auto" w:fill="DDE0DF"/>
+            <w:tcMar>
+              <w:top w:w="72" w:type="dxa"/>
+              <w:left w:w="144" w:type="dxa"/>
+              <w:bottom w:w="72" w:type="dxa"/>
+              <w:right w:w="144" w:type="dxa"/>
+            </w:tcMar>
+            <w:hideMark/>
+          </w:tcPr>
+          <w:p>
+            <w:pPr>
+              <w:bidi/>
+              <w:rPr>
+                <w:rFonts w:hint="cs"/>
+                <w:sz w:val="18"/>
+                <w:szCs w:val="18"/>
+                <w:rtl/>
+                <w:lang w:val="en-GB"/>
+              </w:rPr>
+            </w:pPr>
+            <w:r>
+              <w:rPr>
+                <w:rFonts w:hint="cs"/>
+                <w:sz w:val="18"/>
+                <w:szCs w:val="18"/>
+                <w:rtl/>
+                <w:lang w:val="en-GB"/>
+              </w:rPr>
+              <w:t>מדיניות קנייה שאינה באה בסתירה למדינויות הקנייה של החנות</w:t>
+            </w:r>
+          </w:p>
+        </w:tc>
+        <w:tc>
+          <w:tcPr>
+            <w:tcW w:w="3069" w:type="dxa"/>
+            <w:tcBorders>
+              <w:top w:val="single" w:sz="24" w:space="0" w:color="FFFFFF"/>
+              <w:left w:val="single" w:sz="8" w:space="0" w:color="FFFFFF"/>
+              <w:bottom w:val="single" w:sz="8" w:space="0" w:color="FFFFFF"/>
+              <w:right w:val="single" w:sz="8" w:space="0" w:color="FFFFFF"/>
+            </w:tcBorders>
+            <w:shd w:val="clear" w:color="auto" w:fill="DDE0DF"/>
+            <w:hideMark/>
+          </w:tcPr>
+          <w:p>
+            <w:pPr>
+              <w:bidi/>
+              <w:spacing w:after="160" w:line="256" w:lineRule="auto"/>
+              <w:rPr>
+                <w:sz w:val="18"/>
+                <w:szCs w:val="18"/>
+                <w:rtl/>
+              </w:rPr>
+            </w:pPr>
+            <w:r>
+              <w:rPr>
+                <w:rFonts w:hint="cs"/>
+                <w:sz w:val="18"/>
+                <w:szCs w:val="18"/>
+                <w:rtl/>
+              </w:rPr>
+              <w:t xml:space="preserve">  </w:t>
+            </w:r>
+            <w:r>
+              <w:rPr>
+                <w:sz w:val="18"/>
+                <w:szCs w:val="18"/>
+                <w:rtl/>
+              </w:rPr>
+              <w:t>תקין</w:t>
+            </w:r>
+          </w:p>
+        </w:tc>
+      </w:tr>
+      <w:tr>
+        <w:trPr>
+          <w:trHeight w:val="395"/>
+        </w:trPr>
+        <w:tc>
+          <w:tcPr>
+            <w:tcW w:w="3069" w:type="dxa"/>
+            <w:tcBorders>
+              <w:top w:val="single" w:sz="8" w:space="0" w:color="FFFFFF"/>
+              <w:left w:val="single" w:sz="8" w:space="0" w:color="FFFFFF"/>
+              <w:bottom w:val="single" w:sz="8" w:space="0" w:color="FFFFFF"/>
+              <w:right w:val="single" w:sz="8" w:space="0" w:color="FFFFFF"/>
+            </w:tcBorders>
+            <w:shd w:val="clear" w:color="auto" w:fill="EFF0F0"/>
+            <w:tcMar>
+              <w:top w:w="72" w:type="dxa"/>
+              <w:left w:w="144" w:type="dxa"/>
+              <w:bottom w:w="72" w:type="dxa"/>
+              <w:right w:w="144" w:type="dxa"/>
+            </w:tcMar>
+            <w:hideMark/>
+          </w:tcPr>
+          <w:p>
+            <w:pPr>
+              <w:bidi/>
+              <w:rPr>
+                <w:sz w:val="18"/>
+                <w:szCs w:val="18"/>
+              </w:rPr>
+            </w:pPr>
+            <w:r>
+              <w:rPr>
+                <w:rFonts w:hint="cs"/>
+                <w:sz w:val="18"/>
+                <w:szCs w:val="18"/>
+                <w:rtl/>
+              </w:rPr>
+              <w:t>הודעת שגיאה מתאימה הוצגה למשתמש</w:t>
+            </w:r>
+          </w:p>
+        </w:tc>
+        <w:tc>
+          <w:tcPr>
+            <w:tcW w:w="3069" w:type="dxa"/>
+            <w:tcBorders>
+              <w:top w:val="single" w:sz="8" w:space="0" w:color="FFFFFF"/>
+              <w:left w:val="single" w:sz="8" w:space="0" w:color="FFFFFF"/>
+              <w:bottom w:val="single" w:sz="8" w:space="0" w:color="FFFFFF"/>
+              <w:right w:val="single" w:sz="8" w:space="0" w:color="FFFFFF"/>
+            </w:tcBorders>
+            <w:shd w:val="clear" w:color="auto" w:fill="EFF0F0"/>
+            <w:tcMar>
+              <w:top w:w="72" w:type="dxa"/>
+              <w:left w:w="144" w:type="dxa"/>
+              <w:bottom w:w="72" w:type="dxa"/>
+              <w:right w:w="144" w:type="dxa"/>
+            </w:tcMar>
+            <w:hideMark/>
+          </w:tcPr>
+          <w:p>
+            <w:pPr>
+              <w:bidi/>
+              <w:rPr>
+                <w:sz w:val="18"/>
+                <w:szCs w:val="18"/>
+              </w:rPr>
+            </w:pPr>
+            <w:r>
+              <w:rPr>
+                <w:rFonts w:hint="cs"/>
+                <w:sz w:val="18"/>
+                <w:szCs w:val="18"/>
+                <w:rtl/>
+              </w:rPr>
+              <w:t xml:space="preserve">מדיניות קניה שבאה בסתירה עם לפחות אחת ממדיניויות הקניה </w:t>
+            </w:r>
+          </w:p>
+        </w:tc>
+        <w:tc>
+          <w:tcPr>
+            <w:tcW w:w="3069" w:type="dxa"/>
+            <w:tcBorders>
+              <w:top w:val="single" w:sz="8" w:space="0" w:color="FFFFFF"/>
+              <w:left w:val="single" w:sz="8" w:space="0" w:color="FFFFFF"/>
+              <w:bottom w:val="single" w:sz="8" w:space="0" w:color="FFFFFF"/>
+              <w:right w:val="single" w:sz="8" w:space="0" w:color="FFFFFF"/>
+            </w:tcBorders>
+            <w:shd w:val="clear" w:color="auto" w:fill="EFF0F0"/>
+            <w:hideMark/>
+          </w:tcPr>
+          <w:p>
+            <w:pPr>
+              <w:bidi/>
+              <w:spacing w:after="160" w:line="256" w:lineRule="auto"/>
+              <w:rPr>
+                <w:sz w:val="18"/>
+                <w:szCs w:val="18"/>
+                <w:rtl/>
+              </w:rPr>
+            </w:pPr>
+            <w:r>
+              <w:rPr>
+                <w:rFonts w:hint="cs"/>
+                <w:sz w:val="18"/>
+                <w:szCs w:val="18"/>
+                <w:rtl/>
+              </w:rPr>
+              <w:t xml:space="preserve">  </w:t>
+            </w:r>
+            <w:r>
+              <w:rPr>
+                <w:sz w:val="18"/>
+                <w:szCs w:val="18"/>
+                <w:rtl/>
+              </w:rPr>
+              <w:t>לא תקין</w:t>
+            </w:r>
+          </w:p>
+        </w:tc>
+      </w:tr>
+    </w:tbl>
     <w:p>
       <w:pPr>
         <w:bidi/>
@@ -16660,7 +17051,7 @@
           </w:tcPr>
           <w:p>
             <w:pPr>
-              <w:pStyle w:val="af6"/>
+              <w:pStyle w:val="ListParagraph"/>
               <w:numPr>
                 <w:ilvl w:val="0"/>
                 <w:numId w:val="22"/>
@@ -16712,7 +17103,7 @@
           </w:p>
           <w:p>
             <w:pPr>
-              <w:pStyle w:val="af6"/>
+              <w:pStyle w:val="ListParagraph"/>
               <w:numPr>
                 <w:ilvl w:val="0"/>
                 <w:numId w:val="22"/>
@@ -16746,7 +17137,7 @@
           </w:p>
           <w:p>
             <w:pPr>
-              <w:pStyle w:val="af6"/>
+              <w:pStyle w:val="ListParagraph"/>
               <w:numPr>
                 <w:ilvl w:val="0"/>
                 <w:numId w:val="22"/>
@@ -16833,7 +17224,7 @@
           </w:tcPr>
           <w:p>
             <w:pPr>
-              <w:pStyle w:val="af6"/>
+              <w:pStyle w:val="ListParagraph"/>
               <w:numPr>
                 <w:ilvl w:val="0"/>
                 <w:numId w:val="24"/>
@@ -16861,7 +17252,7 @@
           </w:p>
           <w:p>
             <w:pPr>
-              <w:pStyle w:val="af6"/>
+              <w:pStyle w:val="ListParagraph"/>
               <w:numPr>
                 <w:ilvl w:val="0"/>
                 <w:numId w:val="24"/>
@@ -16949,7 +17340,7 @@
           </w:tcPr>
           <w:p>
             <w:pPr>
-              <w:pStyle w:val="af6"/>
+              <w:pStyle w:val="ListParagraph"/>
               <w:numPr>
                 <w:ilvl w:val="0"/>
                 <w:numId w:val="25"/>
@@ -16977,7 +17368,7 @@
           </w:p>
           <w:p>
             <w:pPr>
-              <w:pStyle w:val="af6"/>
+              <w:pStyle w:val="ListParagraph"/>
               <w:numPr>
                 <w:ilvl w:val="0"/>
                 <w:numId w:val="25"/>
@@ -17512,7 +17903,6 @@
           <w:rtl/>
           <w:lang w:val="en-GB"/>
         </w:rPr>
-        <w:lastRenderedPageBreak/>
         <w:t>4.4.</w:t>
       </w:r>
     </w:p>
@@ -17755,7 +18145,7 @@
           </w:tcPr>
           <w:p>
             <w:pPr>
-              <w:pStyle w:val="af6"/>
+              <w:pStyle w:val="ListParagraph"/>
               <w:numPr>
                 <w:ilvl w:val="0"/>
                 <w:numId w:val="15"/>
@@ -17781,7 +18171,7 @@
           </w:p>
           <w:p>
             <w:pPr>
-              <w:pStyle w:val="af6"/>
+              <w:pStyle w:val="ListParagraph"/>
               <w:numPr>
                 <w:ilvl w:val="0"/>
                 <w:numId w:val="15"/>
@@ -17807,7 +18197,7 @@
           </w:p>
           <w:p>
             <w:pPr>
-              <w:pStyle w:val="af6"/>
+              <w:pStyle w:val="ListParagraph"/>
               <w:numPr>
                 <w:ilvl w:val="0"/>
                 <w:numId w:val="15"/>
@@ -17894,7 +18284,7 @@
           </w:tcPr>
           <w:p>
             <w:pPr>
-              <w:pStyle w:val="af6"/>
+              <w:pStyle w:val="ListParagraph"/>
               <w:numPr>
                 <w:ilvl w:val="0"/>
                 <w:numId w:val="15"/>
@@ -17920,7 +18310,7 @@
           </w:p>
           <w:p>
             <w:pPr>
-              <w:pStyle w:val="af6"/>
+              <w:pStyle w:val="ListParagraph"/>
               <w:numPr>
                 <w:ilvl w:val="0"/>
                 <w:numId w:val="15"/>
@@ -18007,7 +18397,7 @@
           </w:tcPr>
           <w:p>
             <w:pPr>
-              <w:pStyle w:val="af6"/>
+              <w:pStyle w:val="ListParagraph"/>
               <w:numPr>
                 <w:ilvl w:val="0"/>
                 <w:numId w:val="15"/>
@@ -18057,7 +18447,7 @@
           </w:p>
           <w:p>
             <w:pPr>
-              <w:pStyle w:val="af6"/>
+              <w:pStyle w:val="ListParagraph"/>
               <w:numPr>
                 <w:ilvl w:val="0"/>
                 <w:numId w:val="15"/>
@@ -18085,7 +18475,7 @@
           </w:p>
           <w:p>
             <w:pPr>
-              <w:pStyle w:val="af6"/>
+              <w:pStyle w:val="ListParagraph"/>
               <w:numPr>
                 <w:ilvl w:val="0"/>
                 <w:numId w:val="26"/>
@@ -18906,7 +19296,7 @@
           </w:tcPr>
           <w:p>
             <w:pPr>
-              <w:pStyle w:val="af6"/>
+              <w:pStyle w:val="ListParagraph"/>
               <w:numPr>
                 <w:ilvl w:val="0"/>
                 <w:numId w:val="15"/>
@@ -18932,7 +19322,7 @@
           </w:p>
           <w:p>
             <w:pPr>
-              <w:pStyle w:val="af6"/>
+              <w:pStyle w:val="ListParagraph"/>
               <w:numPr>
                 <w:ilvl w:val="0"/>
                 <w:numId w:val="15"/>
@@ -18958,7 +19348,7 @@
           </w:p>
           <w:p>
             <w:pPr>
-              <w:pStyle w:val="af6"/>
+              <w:pStyle w:val="ListParagraph"/>
               <w:numPr>
                 <w:ilvl w:val="0"/>
                 <w:numId w:val="15"/>
@@ -19044,7 +19434,7 @@
           </w:tcPr>
           <w:p>
             <w:pPr>
-              <w:pStyle w:val="af6"/>
+              <w:pStyle w:val="ListParagraph"/>
               <w:numPr>
                 <w:ilvl w:val="0"/>
                 <w:numId w:val="15"/>
@@ -19070,7 +19460,7 @@
           </w:p>
           <w:p>
             <w:pPr>
-              <w:pStyle w:val="af6"/>
+              <w:pStyle w:val="ListParagraph"/>
               <w:spacing w:after="0" w:line="240" w:lineRule="auto"/>
               <w:ind w:left="500" w:right="140"/>
               <w:jc w:val="right"/>
@@ -19143,7 +19533,7 @@
           </w:tcPr>
           <w:p>
             <w:pPr>
-              <w:pStyle w:val="af6"/>
+              <w:pStyle w:val="ListParagraph"/>
               <w:numPr>
                 <w:ilvl w:val="0"/>
                 <w:numId w:val="15"/>
@@ -19171,7 +19561,7 @@
           </w:p>
           <w:p>
             <w:pPr>
-              <w:pStyle w:val="af6"/>
+              <w:pStyle w:val="ListParagraph"/>
               <w:numPr>
                 <w:ilvl w:val="0"/>
                 <w:numId w:val="15"/>
@@ -19239,7 +19629,7 @@
           </w:p>
           <w:p>
             <w:pPr>
-              <w:pStyle w:val="af6"/>
+              <w:pStyle w:val="ListParagraph"/>
               <w:numPr>
                 <w:ilvl w:val="0"/>
                 <w:numId w:val="15"/>
@@ -19342,7 +19732,6 @@
                 <w:szCs w:val="18"/>
                 <w:rtl/>
               </w:rPr>
-              <w:lastRenderedPageBreak/>
               <w:t>תוצאה רצויה</w:t>
             </w:r>
           </w:p>
@@ -20139,7 +20528,7 @@
           </w:tcPr>
           <w:p>
             <w:pPr>
-              <w:pStyle w:val="af6"/>
+              <w:pStyle w:val="ListParagraph"/>
               <w:numPr>
                 <w:ilvl w:val="0"/>
                 <w:numId w:val="15"/>
@@ -20165,7 +20554,7 @@
           </w:p>
           <w:p>
             <w:pPr>
-              <w:pStyle w:val="af6"/>
+              <w:pStyle w:val="ListParagraph"/>
               <w:numPr>
                 <w:ilvl w:val="0"/>
                 <w:numId w:val="15"/>
@@ -20251,7 +20640,7 @@
           </w:tcPr>
           <w:p>
             <w:pPr>
-              <w:pStyle w:val="af6"/>
+              <w:pStyle w:val="ListParagraph"/>
               <w:numPr>
                 <w:ilvl w:val="0"/>
                 <w:numId w:val="15"/>
@@ -20337,7 +20726,7 @@
           </w:tcPr>
           <w:p>
             <w:pPr>
-              <w:pStyle w:val="af6"/>
+              <w:pStyle w:val="ListParagraph"/>
               <w:numPr>
                 <w:ilvl w:val="0"/>
                 <w:numId w:val="15"/>
@@ -20417,7 +20806,7 @@
           </w:p>
           <w:p>
             <w:pPr>
-              <w:pStyle w:val="af6"/>
+              <w:pStyle w:val="ListParagraph"/>
               <w:numPr>
                 <w:ilvl w:val="0"/>
                 <w:numId w:val="15"/>
@@ -20445,7 +20834,7 @@
           </w:p>
           <w:p>
             <w:pPr>
-              <w:pStyle w:val="af6"/>
+              <w:pStyle w:val="ListParagraph"/>
               <w:numPr>
                 <w:ilvl w:val="0"/>
                 <w:numId w:val="15"/>
@@ -21179,7 +21568,7 @@
     </w:p>
     <w:p>
       <w:pPr>
-        <w:pStyle w:val="a5"/>
+        <w:pStyle w:val="Title"/>
         <w:bidi/>
         <w:outlineLvl w:val="0"/>
         <w:rPr>
@@ -21469,7 +21858,7 @@
           </w:tcPr>
           <w:p>
             <w:pPr>
-              <w:pStyle w:val="af6"/>
+              <w:pStyle w:val="ListParagraph"/>
               <w:numPr>
                 <w:ilvl w:val="0"/>
                 <w:numId w:val="15"/>
@@ -21495,7 +21884,7 @@
           </w:p>
           <w:p>
             <w:pPr>
-              <w:pStyle w:val="af6"/>
+              <w:pStyle w:val="ListParagraph"/>
               <w:numPr>
                 <w:ilvl w:val="0"/>
                 <w:numId w:val="15"/>
@@ -21581,7 +21970,7 @@
           </w:tcPr>
           <w:p>
             <w:pPr>
-              <w:pStyle w:val="af6"/>
+              <w:pStyle w:val="ListParagraph"/>
               <w:bidi/>
               <w:spacing w:after="0" w:line="240" w:lineRule="auto"/>
               <w:ind w:left="500" w:right="140"/>
@@ -21654,7 +22043,7 @@
           </w:tcPr>
           <w:p>
             <w:pPr>
-              <w:pStyle w:val="af6"/>
+              <w:pStyle w:val="ListParagraph"/>
               <w:numPr>
                 <w:ilvl w:val="0"/>
                 <w:numId w:val="15"/>
@@ -22285,7 +22674,7 @@
     </w:p>
     <w:p>
       <w:pPr>
-        <w:pStyle w:val="a5"/>
+        <w:pStyle w:val="Title"/>
         <w:bidi/>
         <w:outlineLvl w:val="0"/>
         <w:rPr>
@@ -22498,7 +22887,7 @@
           </w:tcPr>
           <w:p>
             <w:pPr>
-              <w:pStyle w:val="af6"/>
+              <w:pStyle w:val="ListParagraph"/>
               <w:numPr>
                 <w:ilvl w:val="0"/>
                 <w:numId w:val="15"/>
@@ -22535,7 +22924,7 @@
           </w:p>
           <w:p>
             <w:pPr>
-              <w:pStyle w:val="af6"/>
+              <w:pStyle w:val="ListParagraph"/>
               <w:numPr>
                 <w:ilvl w:val="0"/>
                 <w:numId w:val="15"/>
@@ -22561,7 +22950,7 @@
           </w:p>
           <w:p>
             <w:pPr>
-              <w:pStyle w:val="af6"/>
+              <w:pStyle w:val="ListParagraph"/>
               <w:numPr>
                 <w:ilvl w:val="0"/>
                 <w:numId w:val="15"/>
@@ -22587,7 +22976,7 @@
           </w:p>
           <w:p>
             <w:pPr>
-              <w:pStyle w:val="af6"/>
+              <w:pStyle w:val="ListParagraph"/>
               <w:numPr>
                 <w:ilvl w:val="0"/>
                 <w:numId w:val="15"/>
@@ -22672,7 +23061,7 @@
           </w:tcPr>
           <w:p>
             <w:pPr>
-              <w:pStyle w:val="af6"/>
+              <w:pStyle w:val="ListParagraph"/>
               <w:numPr>
                 <w:ilvl w:val="0"/>
                 <w:numId w:val="27"/>
@@ -22700,7 +23089,7 @@
           </w:p>
           <w:p>
             <w:pPr>
-              <w:pStyle w:val="af6"/>
+              <w:pStyle w:val="ListParagraph"/>
               <w:numPr>
                 <w:ilvl w:val="0"/>
                 <w:numId w:val="27"/>
@@ -22736,7 +23125,7 @@
           </w:p>
           <w:p>
             <w:pPr>
-              <w:pStyle w:val="af6"/>
+              <w:pStyle w:val="ListParagraph"/>
               <w:numPr>
                 <w:ilvl w:val="0"/>
                 <w:numId w:val="27"/>
@@ -22824,7 +23213,7 @@
           </w:tcPr>
           <w:p>
             <w:pPr>
-              <w:pStyle w:val="af6"/>
+              <w:pStyle w:val="ListParagraph"/>
               <w:numPr>
                 <w:ilvl w:val="0"/>
                 <w:numId w:val="27"/>
@@ -22862,7 +23251,7 @@
           </w:p>
           <w:p>
             <w:pPr>
-              <w:pStyle w:val="af6"/>
+              <w:pStyle w:val="ListParagraph"/>
               <w:numPr>
                 <w:ilvl w:val="0"/>
                 <w:numId w:val="27"/>
@@ -22890,7 +23279,7 @@
           </w:p>
           <w:p>
             <w:pPr>
-              <w:pStyle w:val="af6"/>
+              <w:pStyle w:val="ListParagraph"/>
               <w:numPr>
                 <w:ilvl w:val="0"/>
                 <w:numId w:val="27"/>
@@ -22938,7 +23327,7 @@
           </w:p>
           <w:p>
             <w:pPr>
-              <w:pStyle w:val="af6"/>
+              <w:pStyle w:val="ListParagraph"/>
               <w:numPr>
                 <w:ilvl w:val="0"/>
                 <w:numId w:val="27"/>
@@ -23025,7 +23414,7 @@
           </w:tcPr>
           <w:p>
             <w:pPr>
-              <w:pStyle w:val="af6"/>
+              <w:pStyle w:val="ListParagraph"/>
               <w:numPr>
                 <w:ilvl w:val="0"/>
                 <w:numId w:val="15"/>
@@ -23063,7 +23452,7 @@
           </w:p>
           <w:p>
             <w:pPr>
-              <w:pStyle w:val="af6"/>
+              <w:pStyle w:val="ListParagraph"/>
               <w:numPr>
                 <w:ilvl w:val="0"/>
                 <w:numId w:val="15"/>
@@ -23102,7 +23491,7 @@
           </w:p>
           <w:p>
             <w:pPr>
-              <w:pStyle w:val="af6"/>
+              <w:pStyle w:val="ListParagraph"/>
               <w:numPr>
                 <w:ilvl w:val="0"/>
                 <w:numId w:val="15"/>
@@ -23865,7 +24254,7 @@
     </w:p>
     <w:p>
       <w:pPr>
-        <w:pStyle w:val="a5"/>
+        <w:pStyle w:val="Title"/>
         <w:bidi/>
         <w:outlineLvl w:val="0"/>
         <w:rPr>
@@ -24079,7 +24468,7 @@
           </w:tcPr>
           <w:p>
             <w:pPr>
-              <w:pStyle w:val="af6"/>
+              <w:pStyle w:val="ListParagraph"/>
               <w:numPr>
                 <w:ilvl w:val="0"/>
                 <w:numId w:val="15"/>
@@ -24107,7 +24496,7 @@
           </w:p>
           <w:p>
             <w:pPr>
-              <w:pStyle w:val="af6"/>
+              <w:pStyle w:val="ListParagraph"/>
               <w:numPr>
                 <w:ilvl w:val="0"/>
                 <w:numId w:val="15"/>
@@ -24382,7 +24771,7 @@
           </w:tcPr>
           <w:p>
             <w:pPr>
-              <w:pStyle w:val="af6"/>
+              <w:pStyle w:val="ListParagraph"/>
               <w:numPr>
                 <w:ilvl w:val="0"/>
                 <w:numId w:val="15"/>
@@ -24410,7 +24799,7 @@
           </w:p>
           <w:p>
             <w:pPr>
-              <w:pStyle w:val="af6"/>
+              <w:pStyle w:val="ListParagraph"/>
               <w:numPr>
                 <w:ilvl w:val="0"/>
                 <w:numId w:val="28"/>
@@ -24438,7 +24827,7 @@
           </w:p>
           <w:p>
             <w:pPr>
-              <w:pStyle w:val="af6"/>
+              <w:pStyle w:val="ListParagraph"/>
               <w:numPr>
                 <w:ilvl w:val="0"/>
                 <w:numId w:val="28"/>
@@ -24480,7 +24869,7 @@
     </w:p>
     <w:p>
       <w:pPr>
-        <w:pStyle w:val="a5"/>
+        <w:pStyle w:val="Title"/>
         <w:bidi/>
         <w:outlineLvl w:val="0"/>
         <w:rPr>
@@ -24493,7 +24882,7 @@
     </w:p>
     <w:p>
       <w:pPr>
-        <w:pStyle w:val="a5"/>
+        <w:pStyle w:val="Title"/>
         <w:bidi/>
         <w:outlineLvl w:val="0"/>
         <w:rPr>
@@ -24506,7 +24895,7 @@
     </w:p>
     <w:p>
       <w:pPr>
-        <w:pStyle w:val="a5"/>
+        <w:pStyle w:val="Title"/>
         <w:bidi/>
         <w:outlineLvl w:val="0"/>
         <w:rPr>
@@ -24519,7 +24908,7 @@
     </w:p>
     <w:p>
       <w:pPr>
-        <w:pStyle w:val="a5"/>
+        <w:pStyle w:val="Title"/>
         <w:bidi/>
         <w:outlineLvl w:val="0"/>
         <w:rPr>
@@ -24532,7 +24921,7 @@
     </w:p>
     <w:p>
       <w:pPr>
-        <w:pStyle w:val="a5"/>
+        <w:pStyle w:val="Title"/>
         <w:bidi/>
         <w:outlineLvl w:val="0"/>
         <w:rPr>
@@ -24545,7 +24934,7 @@
     </w:p>
     <w:p>
       <w:pPr>
-        <w:pStyle w:val="a5"/>
+        <w:pStyle w:val="Title"/>
         <w:bidi/>
         <w:outlineLvl w:val="0"/>
         <w:rPr>
@@ -24558,7 +24947,7 @@
     </w:p>
     <w:p>
       <w:pPr>
-        <w:pStyle w:val="a5"/>
+        <w:pStyle w:val="Title"/>
         <w:bidi/>
         <w:outlineLvl w:val="0"/>
         <w:rPr>
@@ -24571,7 +24960,7 @@
     </w:p>
     <w:p>
       <w:pPr>
-        <w:pStyle w:val="a5"/>
+        <w:pStyle w:val="Title"/>
         <w:bidi/>
         <w:outlineLvl w:val="0"/>
         <w:rPr>
@@ -24584,7 +24973,7 @@
     </w:p>
     <w:p>
       <w:pPr>
-        <w:pStyle w:val="a5"/>
+        <w:pStyle w:val="Title"/>
         <w:bidi/>
         <w:outlineLvl w:val="0"/>
         <w:rPr>
@@ -24597,7 +24986,7 @@
     </w:p>
     <w:p>
       <w:pPr>
-        <w:pStyle w:val="a5"/>
+        <w:pStyle w:val="Title"/>
         <w:bidi/>
         <w:outlineLvl w:val="0"/>
         <w:rPr>
@@ -24610,7 +24999,7 @@
     </w:p>
     <w:p>
       <w:pPr>
-        <w:pStyle w:val="a5"/>
+        <w:pStyle w:val="Title"/>
         <w:bidi/>
         <w:outlineLvl w:val="0"/>
         <w:rPr>
@@ -24623,7 +25012,7 @@
     </w:p>
     <w:p>
       <w:pPr>
-        <w:pStyle w:val="a5"/>
+        <w:pStyle w:val="Title"/>
         <w:bidi/>
         <w:outlineLvl w:val="0"/>
         <w:rPr>
@@ -24663,7 +25052,7 @@
     </w:p>
     <w:p>
       <w:pPr>
-        <w:pStyle w:val="a5"/>
+        <w:pStyle w:val="Title"/>
         <w:bidi/>
         <w:outlineLvl w:val="0"/>
         <w:rPr>
@@ -24676,7 +25065,7 @@
     </w:p>
     <w:p>
       <w:pPr>
-        <w:pStyle w:val="a5"/>
+        <w:pStyle w:val="Title"/>
         <w:bidi/>
         <w:outlineLvl w:val="0"/>
         <w:rPr>
@@ -24689,7 +25078,7 @@
     </w:p>
     <w:p>
       <w:pPr>
-        <w:pStyle w:val="a5"/>
+        <w:pStyle w:val="Title"/>
         <w:bidi/>
         <w:outlineLvl w:val="0"/>
         <w:rPr>
@@ -24702,7 +25091,7 @@
     </w:p>
     <w:p>
       <w:pPr>
-        <w:pStyle w:val="a5"/>
+        <w:pStyle w:val="Title"/>
         <w:bidi/>
         <w:outlineLvl w:val="0"/>
         <w:rPr>
@@ -24937,7 +25326,7 @@
           </w:tcPr>
           <w:p>
             <w:pPr>
-              <w:pStyle w:val="af6"/>
+              <w:pStyle w:val="ListParagraph"/>
               <w:numPr>
                 <w:ilvl w:val="0"/>
                 <w:numId w:val="15"/>
@@ -24965,7 +25354,7 @@
           </w:p>
           <w:p>
             <w:pPr>
-              <w:pStyle w:val="af6"/>
+              <w:pStyle w:val="ListParagraph"/>
               <w:numPr>
                 <w:ilvl w:val="0"/>
                 <w:numId w:val="15"/>
@@ -25240,7 +25629,7 @@
           </w:tcPr>
           <w:p>
             <w:pPr>
-              <w:pStyle w:val="af6"/>
+              <w:pStyle w:val="ListParagraph"/>
               <w:numPr>
                 <w:ilvl w:val="0"/>
                 <w:numId w:val="29"/>
@@ -25268,7 +25657,7 @@
           </w:p>
           <w:p>
             <w:pPr>
-              <w:pStyle w:val="af6"/>
+              <w:pStyle w:val="ListParagraph"/>
               <w:numPr>
                 <w:ilvl w:val="0"/>
                 <w:numId w:val="29"/>
@@ -25530,7 +25919,7 @@
     </w:p>
     <w:p>
       <w:pPr>
-        <w:pStyle w:val="a5"/>
+        <w:pStyle w:val="Title"/>
         <w:bidi/>
         <w:outlineLvl w:val="0"/>
         <w:rPr>
@@ -25752,7 +26141,7 @@
           </w:tcPr>
           <w:p>
             <w:pPr>
-              <w:pStyle w:val="af6"/>
+              <w:pStyle w:val="ListParagraph"/>
               <w:numPr>
                 <w:ilvl w:val="0"/>
                 <w:numId w:val="15"/>
@@ -25780,7 +26169,7 @@
           </w:p>
           <w:p>
             <w:pPr>
-              <w:pStyle w:val="af6"/>
+              <w:pStyle w:val="ListParagraph"/>
               <w:numPr>
                 <w:ilvl w:val="0"/>
                 <w:numId w:val="15"/>
@@ -25866,7 +26255,7 @@
           </w:tcPr>
           <w:p>
             <w:pPr>
-              <w:pStyle w:val="af6"/>
+              <w:pStyle w:val="ListParagraph"/>
               <w:numPr>
                 <w:ilvl w:val="0"/>
                 <w:numId w:val="15"/>
@@ -25951,7 +26340,7 @@
           </w:tcPr>
           <w:p>
             <w:pPr>
-              <w:pStyle w:val="af6"/>
+              <w:pStyle w:val="ListParagraph"/>
               <w:numPr>
                 <w:ilvl w:val="0"/>
                 <w:numId w:val="15"/>
@@ -26325,7 +26714,7 @@
     </w:p>
     <w:p>
       <w:pPr>
-        <w:pStyle w:val="a5"/>
+        <w:pStyle w:val="Title"/>
         <w:bidi/>
         <w:outlineLvl w:val="0"/>
         <w:rPr>
@@ -26338,7 +26727,7 @@
     </w:p>
     <w:p>
       <w:pPr>
-        <w:pStyle w:val="a5"/>
+        <w:pStyle w:val="Title"/>
         <w:bidi/>
         <w:outlineLvl w:val="0"/>
         <w:rPr>
@@ -26351,7 +26740,7 @@
     </w:p>
     <w:p>
       <w:pPr>
-        <w:pStyle w:val="a5"/>
+        <w:pStyle w:val="Title"/>
         <w:bidi/>
         <w:outlineLvl w:val="0"/>
         <w:rPr>
@@ -29512,16 +29901,16 @@
     <w:lsdException w:name="Hashtag" w:semiHidden="1" w:unhideWhenUsed="1"/>
     <w:lsdException w:name="Unresolved Mention" w:semiHidden="1" w:unhideWhenUsed="1"/>
   </w:latentStyles>
-  <w:style w:type="paragraph" w:default="1" w:styleId="a">
+  <w:style w:type="paragraph" w:default="1" w:styleId="Normal">
     <w:name w:val="Normal"/>
     <w:qFormat/>
     <w:rsid w:val="002B34C7"/>
   </w:style>
-  <w:style w:type="paragraph" w:styleId="1">
+  <w:style w:type="paragraph" w:styleId="Heading1">
     <w:name w:val="heading 1"/>
-    <w:basedOn w:val="a"/>
-    <w:next w:val="a"/>
-    <w:link w:val="10"/>
+    <w:basedOn w:val="Normal"/>
+    <w:next w:val="Normal"/>
+    <w:link w:val="Heading1Char"/>
     <w:uiPriority w:val="9"/>
     <w:qFormat/>
     <w:rsid w:val="002B34C7"/>
@@ -29538,11 +29927,11 @@
       <w:szCs w:val="32"/>
     </w:rPr>
   </w:style>
-  <w:style w:type="paragraph" w:styleId="2">
+  <w:style w:type="paragraph" w:styleId="Heading2">
     <w:name w:val="heading 2"/>
-    <w:basedOn w:val="a"/>
-    <w:next w:val="a"/>
-    <w:link w:val="20"/>
+    <w:basedOn w:val="Normal"/>
+    <w:next w:val="Normal"/>
+    <w:link w:val="Heading2Char"/>
     <w:uiPriority w:val="9"/>
     <w:semiHidden/>
     <w:unhideWhenUsed/>
@@ -29561,11 +29950,11 @@
       <w:szCs w:val="28"/>
     </w:rPr>
   </w:style>
-  <w:style w:type="paragraph" w:styleId="3">
+  <w:style w:type="paragraph" w:styleId="Heading3">
     <w:name w:val="heading 3"/>
-    <w:basedOn w:val="a"/>
-    <w:next w:val="a"/>
-    <w:link w:val="30"/>
+    <w:basedOn w:val="Normal"/>
+    <w:next w:val="Normal"/>
+    <w:link w:val="Heading3Char"/>
     <w:uiPriority w:val="9"/>
     <w:semiHidden/>
     <w:unhideWhenUsed/>
@@ -29584,11 +29973,11 @@
       <w:szCs w:val="24"/>
     </w:rPr>
   </w:style>
-  <w:style w:type="paragraph" w:styleId="4">
+  <w:style w:type="paragraph" w:styleId="Heading4">
     <w:name w:val="heading 4"/>
-    <w:basedOn w:val="a"/>
-    <w:next w:val="a"/>
-    <w:link w:val="40"/>
+    <w:basedOn w:val="Normal"/>
+    <w:next w:val="Normal"/>
+    <w:link w:val="Heading4Char"/>
     <w:uiPriority w:val="9"/>
     <w:semiHidden/>
     <w:unhideWhenUsed/>
@@ -29606,11 +29995,11 @@
       <w:szCs w:val="22"/>
     </w:rPr>
   </w:style>
-  <w:style w:type="paragraph" w:styleId="5">
+  <w:style w:type="paragraph" w:styleId="Heading5">
     <w:name w:val="heading 5"/>
-    <w:basedOn w:val="a"/>
-    <w:next w:val="a"/>
-    <w:link w:val="50"/>
+    <w:basedOn w:val="Normal"/>
+    <w:next w:val="Normal"/>
+    <w:link w:val="Heading5Char"/>
     <w:uiPriority w:val="9"/>
     <w:semiHidden/>
     <w:unhideWhenUsed/>
@@ -29629,11 +30018,11 @@
       <w:szCs w:val="22"/>
     </w:rPr>
   </w:style>
-  <w:style w:type="paragraph" w:styleId="6">
+  <w:style w:type="paragraph" w:styleId="Heading6">
     <w:name w:val="heading 6"/>
-    <w:basedOn w:val="a"/>
-    <w:next w:val="a"/>
-    <w:link w:val="60"/>
+    <w:basedOn w:val="Normal"/>
+    <w:next w:val="Normal"/>
+    <w:link w:val="Heading6Char"/>
     <w:uiPriority w:val="9"/>
     <w:semiHidden/>
     <w:unhideWhenUsed/>
@@ -29654,11 +30043,11 @@
       <w:szCs w:val="21"/>
     </w:rPr>
   </w:style>
-  <w:style w:type="paragraph" w:styleId="7">
+  <w:style w:type="paragraph" w:styleId="Heading7">
     <w:name w:val="heading 7"/>
-    <w:basedOn w:val="a"/>
-    <w:next w:val="a"/>
-    <w:link w:val="70"/>
+    <w:basedOn w:val="Normal"/>
+    <w:next w:val="Normal"/>
+    <w:link w:val="Heading7Char"/>
     <w:uiPriority w:val="9"/>
     <w:semiHidden/>
     <w:unhideWhenUsed/>
@@ -29679,11 +30068,11 @@
       <w:szCs w:val="21"/>
     </w:rPr>
   </w:style>
-  <w:style w:type="paragraph" w:styleId="8">
+  <w:style w:type="paragraph" w:styleId="Heading8">
     <w:name w:val="heading 8"/>
-    <w:basedOn w:val="a"/>
-    <w:next w:val="a"/>
-    <w:link w:val="80"/>
+    <w:basedOn w:val="Normal"/>
+    <w:next w:val="Normal"/>
+    <w:link w:val="Heading8Char"/>
     <w:uiPriority w:val="9"/>
     <w:semiHidden/>
     <w:unhideWhenUsed/>
@@ -29702,11 +30091,11 @@
       <w:color w:val="44546A" w:themeColor="text2"/>
     </w:rPr>
   </w:style>
-  <w:style w:type="paragraph" w:styleId="9">
+  <w:style w:type="paragraph" w:styleId="Heading9">
     <w:name w:val="heading 9"/>
-    <w:basedOn w:val="a"/>
-    <w:next w:val="a"/>
-    <w:link w:val="90"/>
+    <w:basedOn w:val="Normal"/>
+    <w:next w:val="Normal"/>
+    <w:link w:val="Heading9Char"/>
     <w:uiPriority w:val="9"/>
     <w:semiHidden/>
     <w:unhideWhenUsed/>
@@ -29727,13 +30116,13 @@
       <w:color w:val="44546A" w:themeColor="text2"/>
     </w:rPr>
   </w:style>
-  <w:style w:type="character" w:default="1" w:styleId="a0">
+  <w:style w:type="character" w:default="1" w:styleId="DefaultParagraphFont">
     <w:name w:val="Default Paragraph Font"/>
     <w:uiPriority w:val="1"/>
     <w:semiHidden/>
     <w:unhideWhenUsed/>
   </w:style>
-  <w:style w:type="table" w:default="1" w:styleId="a1">
+  <w:style w:type="table" w:default="1" w:styleId="TableNormal">
     <w:name w:val="Normal Table"/>
     <w:uiPriority w:val="99"/>
     <w:semiHidden/>
@@ -29748,15 +30137,15 @@
       </w:tblCellMar>
     </w:tblPr>
   </w:style>
-  <w:style w:type="numbering" w:default="1" w:styleId="a2">
+  <w:style w:type="numbering" w:default="1" w:styleId="NoList">
     <w:name w:val="No List"/>
     <w:uiPriority w:val="99"/>
     <w:semiHidden/>
     <w:unhideWhenUsed/>
   </w:style>
-  <w:style w:type="table" w:styleId="a3">
+  <w:style w:type="table" w:styleId="TableGrid">
     <w:name w:val="Table Grid"/>
-    <w:basedOn w:val="a1"/>
+    <w:basedOn w:val="TableNormal"/>
     <w:uiPriority w:val="39"/>
     <w:rsid w:val="004004ED"/>
     <w:pPr>
@@ -29773,10 +30162,10 @@
       </w:tblBorders>
     </w:tblPr>
   </w:style>
-  <w:style w:type="character" w:customStyle="1" w:styleId="10">
-    <w:name w:val="כותרת 1 תו"/>
-    <w:basedOn w:val="a0"/>
-    <w:link w:val="1"/>
+  <w:style w:type="character" w:customStyle="1" w:styleId="Heading1Char">
+    <w:name w:val="Heading 1 Char"/>
+    <w:basedOn w:val="DefaultParagraphFont"/>
+    <w:link w:val="Heading1"/>
     <w:uiPriority w:val="9"/>
     <w:rsid w:val="002B34C7"/>
     <w:rPr>
@@ -29786,10 +30175,10 @@
       <w:szCs w:val="32"/>
     </w:rPr>
   </w:style>
-  <w:style w:type="character" w:customStyle="1" w:styleId="20">
-    <w:name w:val="כותרת 2 תו"/>
-    <w:basedOn w:val="a0"/>
-    <w:link w:val="2"/>
+  <w:style w:type="character" w:customStyle="1" w:styleId="Heading2Char">
+    <w:name w:val="Heading 2 Char"/>
+    <w:basedOn w:val="DefaultParagraphFont"/>
+    <w:link w:val="Heading2"/>
     <w:uiPriority w:val="9"/>
     <w:semiHidden/>
     <w:rsid w:val="002B34C7"/>
@@ -29800,10 +30189,10 @@
       <w:szCs w:val="28"/>
     </w:rPr>
   </w:style>
-  <w:style w:type="character" w:customStyle="1" w:styleId="30">
-    <w:name w:val="כותרת 3 תו"/>
-    <w:basedOn w:val="a0"/>
-    <w:link w:val="3"/>
+  <w:style w:type="character" w:customStyle="1" w:styleId="Heading3Char">
+    <w:name w:val="Heading 3 Char"/>
+    <w:basedOn w:val="DefaultParagraphFont"/>
+    <w:link w:val="Heading3"/>
     <w:uiPriority w:val="9"/>
     <w:semiHidden/>
     <w:rsid w:val="002B34C7"/>
@@ -29814,10 +30203,10 @@
       <w:szCs w:val="24"/>
     </w:rPr>
   </w:style>
-  <w:style w:type="character" w:customStyle="1" w:styleId="40">
-    <w:name w:val="כותרת 4 תו"/>
-    <w:basedOn w:val="a0"/>
-    <w:link w:val="4"/>
+  <w:style w:type="character" w:customStyle="1" w:styleId="Heading4Char">
+    <w:name w:val="Heading 4 Char"/>
+    <w:basedOn w:val="DefaultParagraphFont"/>
+    <w:link w:val="Heading4"/>
     <w:uiPriority w:val="9"/>
     <w:semiHidden/>
     <w:rsid w:val="002B34C7"/>
@@ -29827,10 +30216,10 @@
       <w:szCs w:val="22"/>
     </w:rPr>
   </w:style>
-  <w:style w:type="character" w:customStyle="1" w:styleId="50">
-    <w:name w:val="כותרת 5 תו"/>
-    <w:basedOn w:val="a0"/>
-    <w:link w:val="5"/>
+  <w:style w:type="character" w:customStyle="1" w:styleId="Heading5Char">
+    <w:name w:val="Heading 5 Char"/>
+    <w:basedOn w:val="DefaultParagraphFont"/>
+    <w:link w:val="Heading5"/>
     <w:uiPriority w:val="9"/>
     <w:semiHidden/>
     <w:rsid w:val="002B34C7"/>
@@ -29841,10 +30230,10 @@
       <w:szCs w:val="22"/>
     </w:rPr>
   </w:style>
-  <w:style w:type="character" w:customStyle="1" w:styleId="60">
-    <w:name w:val="כותרת 6 תו"/>
-    <w:basedOn w:val="a0"/>
-    <w:link w:val="6"/>
+  <w:style w:type="character" w:customStyle="1" w:styleId="Heading6Char">
+    <w:name w:val="Heading 6 Char"/>
+    <w:basedOn w:val="DefaultParagraphFont"/>
+    <w:link w:val="Heading6"/>
     <w:uiPriority w:val="9"/>
     <w:semiHidden/>
     <w:rsid w:val="002B34C7"/>
@@ -29857,10 +30246,10 @@
       <w:szCs w:val="21"/>
     </w:rPr>
   </w:style>
-  <w:style w:type="character" w:customStyle="1" w:styleId="70">
-    <w:name w:val="כותרת 7 תו"/>
-    <w:basedOn w:val="a0"/>
-    <w:link w:val="7"/>
+  <w:style w:type="character" w:customStyle="1" w:styleId="Heading7Char">
+    <w:name w:val="Heading 7 Char"/>
+    <w:basedOn w:val="DefaultParagraphFont"/>
+    <w:link w:val="Heading7"/>
     <w:uiPriority w:val="9"/>
     <w:semiHidden/>
     <w:rsid w:val="002B34C7"/>
@@ -29873,10 +30262,10 @@
       <w:szCs w:val="21"/>
     </w:rPr>
   </w:style>
-  <w:style w:type="character" w:customStyle="1" w:styleId="80">
-    <w:name w:val="כותרת 8 תו"/>
-    <w:basedOn w:val="a0"/>
-    <w:link w:val="8"/>
+  <w:style w:type="character" w:customStyle="1" w:styleId="Heading8Char">
+    <w:name w:val="Heading 8 Char"/>
+    <w:basedOn w:val="DefaultParagraphFont"/>
+    <w:link w:val="Heading8"/>
     <w:uiPriority w:val="9"/>
     <w:semiHidden/>
     <w:rsid w:val="002B34C7"/>
@@ -29887,10 +30276,10 @@
       <w:color w:val="44546A" w:themeColor="text2"/>
     </w:rPr>
   </w:style>
-  <w:style w:type="character" w:customStyle="1" w:styleId="90">
-    <w:name w:val="כותרת 9 תו"/>
-    <w:basedOn w:val="a0"/>
-    <w:link w:val="9"/>
+  <w:style w:type="character" w:customStyle="1" w:styleId="Heading9Char">
+    <w:name w:val="Heading 9 Char"/>
+    <w:basedOn w:val="DefaultParagraphFont"/>
+    <w:link w:val="Heading9"/>
     <w:uiPriority w:val="9"/>
     <w:semiHidden/>
     <w:rsid w:val="002B34C7"/>
@@ -29903,10 +30292,10 @@
       <w:color w:val="44546A" w:themeColor="text2"/>
     </w:rPr>
   </w:style>
-  <w:style w:type="paragraph" w:styleId="a4">
+  <w:style w:type="paragraph" w:styleId="Caption">
     <w:name w:val="caption"/>
-    <w:basedOn w:val="a"/>
-    <w:next w:val="a"/>
+    <w:basedOn w:val="Normal"/>
+    <w:next w:val="Normal"/>
     <w:uiPriority w:val="35"/>
     <w:semiHidden/>
     <w:unhideWhenUsed/>
@@ -29923,11 +30312,11 @@
       <w:spacing w:val="6"/>
     </w:rPr>
   </w:style>
-  <w:style w:type="paragraph" w:styleId="a5">
+  <w:style w:type="paragraph" w:styleId="Title">
     <w:name w:val="Title"/>
-    <w:basedOn w:val="a"/>
-    <w:next w:val="a"/>
-    <w:link w:val="a6"/>
+    <w:basedOn w:val="Normal"/>
+    <w:next w:val="Normal"/>
+    <w:link w:val="TitleChar"/>
     <w:uiPriority w:val="10"/>
     <w:qFormat/>
     <w:rsid w:val="002B34C7"/>
@@ -29943,10 +30332,10 @@
       <w:szCs w:val="56"/>
     </w:rPr>
   </w:style>
-  <w:style w:type="character" w:customStyle="1" w:styleId="a6">
-    <w:name w:val="כותרת טקסט תו"/>
-    <w:basedOn w:val="a0"/>
-    <w:link w:val="a5"/>
+  <w:style w:type="character" w:customStyle="1" w:styleId="TitleChar">
+    <w:name w:val="Title Char"/>
+    <w:basedOn w:val="DefaultParagraphFont"/>
+    <w:link w:val="Title"/>
     <w:uiPriority w:val="10"/>
     <w:rsid w:val="002B34C7"/>
     <w:rPr>
@@ -29957,11 +30346,11 @@
       <w:szCs w:val="56"/>
     </w:rPr>
   </w:style>
-  <w:style w:type="paragraph" w:styleId="a7">
+  <w:style w:type="paragraph" w:styleId="Subtitle">
     <w:name w:val="Subtitle"/>
-    <w:basedOn w:val="a"/>
-    <w:next w:val="a"/>
-    <w:link w:val="a8"/>
+    <w:basedOn w:val="Normal"/>
+    <w:next w:val="Normal"/>
+    <w:link w:val="SubtitleChar"/>
     <w:uiPriority w:val="11"/>
     <w:qFormat/>
     <w:rsid w:val="002B34C7"/>
@@ -29977,10 +30366,10 @@
       <w:szCs w:val="24"/>
     </w:rPr>
   </w:style>
-  <w:style w:type="character" w:customStyle="1" w:styleId="a8">
-    <w:name w:val="כותרת משנה תו"/>
-    <w:basedOn w:val="a0"/>
-    <w:link w:val="a7"/>
+  <w:style w:type="character" w:customStyle="1" w:styleId="SubtitleChar">
+    <w:name w:val="Subtitle Char"/>
+    <w:basedOn w:val="DefaultParagraphFont"/>
+    <w:link w:val="Subtitle"/>
     <w:uiPriority w:val="11"/>
     <w:rsid w:val="002B34C7"/>
     <w:rPr>
@@ -29989,9 +30378,9 @@
       <w:szCs w:val="24"/>
     </w:rPr>
   </w:style>
-  <w:style w:type="character" w:styleId="a9">
+  <w:style w:type="character" w:styleId="Strong">
     <w:name w:val="Strong"/>
-    <w:basedOn w:val="a0"/>
+    <w:basedOn w:val="DefaultParagraphFont"/>
     <w:uiPriority w:val="22"/>
     <w:qFormat/>
     <w:rsid w:val="002B34C7"/>
@@ -30000,9 +30389,9 @@
       <w:bCs/>
     </w:rPr>
   </w:style>
-  <w:style w:type="character" w:styleId="aa">
+  <w:style w:type="character" w:styleId="Emphasis">
     <w:name w:val="Emphasis"/>
-    <w:basedOn w:val="a0"/>
+    <w:basedOn w:val="DefaultParagraphFont"/>
     <w:uiPriority w:val="20"/>
     <w:qFormat/>
     <w:rsid w:val="002B34C7"/>
@@ -30011,7 +30400,7 @@
       <w:iCs/>
     </w:rPr>
   </w:style>
-  <w:style w:type="paragraph" w:styleId="ab">
+  <w:style w:type="paragraph" w:styleId="NoSpacing">
     <w:name w:val="No Spacing"/>
     <w:uiPriority w:val="1"/>
     <w:qFormat/>
@@ -30020,11 +30409,11 @@
       <w:spacing w:after="0" w:line="240" w:lineRule="auto"/>
     </w:pPr>
   </w:style>
-  <w:style w:type="paragraph" w:styleId="ac">
+  <w:style w:type="paragraph" w:styleId="Quote">
     <w:name w:val="Quote"/>
-    <w:basedOn w:val="a"/>
-    <w:next w:val="a"/>
-    <w:link w:val="ad"/>
+    <w:basedOn w:val="Normal"/>
+    <w:next w:val="Normal"/>
+    <w:link w:val="QuoteChar"/>
     <w:uiPriority w:val="29"/>
     <w:qFormat/>
     <w:rsid w:val="002B34C7"/>
@@ -30038,10 +30427,10 @@
       <w:color w:val="404040" w:themeColor="text1" w:themeTint="BF"/>
     </w:rPr>
   </w:style>
-  <w:style w:type="character" w:customStyle="1" w:styleId="ad">
-    <w:name w:val="ציטוט תו"/>
-    <w:basedOn w:val="a0"/>
-    <w:link w:val="ac"/>
+  <w:style w:type="character" w:customStyle="1" w:styleId="QuoteChar">
+    <w:name w:val="Quote Char"/>
+    <w:basedOn w:val="DefaultParagraphFont"/>
+    <w:link w:val="Quote"/>
     <w:uiPriority w:val="29"/>
     <w:rsid w:val="002B34C7"/>
     <w:rPr>
@@ -30050,11 +30439,11 @@
       <w:color w:val="404040" w:themeColor="text1" w:themeTint="BF"/>
     </w:rPr>
   </w:style>
-  <w:style w:type="paragraph" w:styleId="ae">
+  <w:style w:type="paragraph" w:styleId="IntenseQuote">
     <w:name w:val="Intense Quote"/>
-    <w:basedOn w:val="a"/>
-    <w:next w:val="a"/>
-    <w:link w:val="af"/>
+    <w:basedOn w:val="Normal"/>
+    <w:next w:val="Normal"/>
+    <w:link w:val="IntenseQuoteChar"/>
     <w:uiPriority w:val="30"/>
     <w:qFormat/>
     <w:rsid w:val="002B34C7"/>
@@ -30072,10 +30461,10 @@
       <w:szCs w:val="28"/>
     </w:rPr>
   </w:style>
-  <w:style w:type="character" w:customStyle="1" w:styleId="af">
-    <w:name w:val="ציטוט חזק תו"/>
-    <w:basedOn w:val="a0"/>
-    <w:link w:val="ae"/>
+  <w:style w:type="character" w:customStyle="1" w:styleId="IntenseQuoteChar">
+    <w:name w:val="Intense Quote Char"/>
+    <w:basedOn w:val="DefaultParagraphFont"/>
+    <w:link w:val="IntenseQuote"/>
     <w:uiPriority w:val="30"/>
     <w:rsid w:val="002B34C7"/>
     <w:rPr>
@@ -30085,9 +30474,9 @@
       <w:szCs w:val="28"/>
     </w:rPr>
   </w:style>
-  <w:style w:type="character" w:styleId="af0">
+  <w:style w:type="character" w:styleId="SubtleEmphasis">
     <w:name w:val="Subtle Emphasis"/>
-    <w:basedOn w:val="a0"/>
+    <w:basedOn w:val="DefaultParagraphFont"/>
     <w:uiPriority w:val="19"/>
     <w:qFormat/>
     <w:rsid w:val="002B34C7"/>
@@ -30097,9 +30486,9 @@
       <w:color w:val="404040" w:themeColor="text1" w:themeTint="BF"/>
     </w:rPr>
   </w:style>
-  <w:style w:type="character" w:styleId="af1">
+  <w:style w:type="character" w:styleId="IntenseEmphasis">
     <w:name w:val="Intense Emphasis"/>
-    <w:basedOn w:val="a0"/>
+    <w:basedOn w:val="DefaultParagraphFont"/>
     <w:uiPriority w:val="21"/>
     <w:qFormat/>
     <w:rsid w:val="002B34C7"/>
@@ -30110,9 +30499,9 @@
       <w:iCs/>
     </w:rPr>
   </w:style>
-  <w:style w:type="character" w:styleId="af2">
+  <w:style w:type="character" w:styleId="SubtleReference">
     <w:name w:val="Subtle Reference"/>
-    <w:basedOn w:val="a0"/>
+    <w:basedOn w:val="DefaultParagraphFont"/>
     <w:uiPriority w:val="31"/>
     <w:qFormat/>
     <w:rsid w:val="002B34C7"/>
@@ -30122,9 +30511,9 @@
       <w:u w:val="single" w:color="7F7F7F" w:themeColor="text1" w:themeTint="80"/>
     </w:rPr>
   </w:style>
-  <w:style w:type="character" w:styleId="af3">
+  <w:style w:type="character" w:styleId="IntenseReference">
     <w:name w:val="Intense Reference"/>
-    <w:basedOn w:val="a0"/>
+    <w:basedOn w:val="DefaultParagraphFont"/>
     <w:uiPriority w:val="32"/>
     <w:qFormat/>
     <w:rsid w:val="002B34C7"/>
@@ -30136,9 +30525,9 @@
       <w:u w:val="single"/>
     </w:rPr>
   </w:style>
-  <w:style w:type="character" w:styleId="af4">
+  <w:style w:type="character" w:styleId="BookTitle">
     <w:name w:val="Book Title"/>
-    <w:basedOn w:val="a0"/>
+    <w:basedOn w:val="DefaultParagraphFont"/>
     <w:uiPriority w:val="33"/>
     <w:qFormat/>
     <w:rsid w:val="002B34C7"/>
@@ -30148,10 +30537,10 @@
       <w:smallCaps/>
     </w:rPr>
   </w:style>
-  <w:style w:type="paragraph" w:styleId="af5">
+  <w:style w:type="paragraph" w:styleId="TOCHeading">
     <w:name w:val="TOC Heading"/>
-    <w:basedOn w:val="1"/>
-    <w:next w:val="a"/>
+    <w:basedOn w:val="Heading1"/>
+    <w:next w:val="Normal"/>
     <w:uiPriority w:val="39"/>
     <w:unhideWhenUsed/>
     <w:qFormat/>
@@ -30160,9 +30549,9 @@
       <w:outlineLvl w:val="9"/>
     </w:pPr>
   </w:style>
-  <w:style w:type="paragraph" w:styleId="af6">
+  <w:style w:type="paragraph" w:styleId="ListParagraph">
     <w:name w:val="List Paragraph"/>
-    <w:basedOn w:val="a"/>
+    <w:basedOn w:val="Normal"/>
     <w:uiPriority w:val="34"/>
     <w:qFormat/>
     <w:rsid w:val="006800D6"/>
@@ -30171,10 +30560,10 @@
       <w:contextualSpacing/>
     </w:pPr>
   </w:style>
-  <w:style w:type="paragraph" w:styleId="af7">
+  <w:style w:type="paragraph" w:styleId="Header">
     <w:name w:val="header"/>
-    <w:basedOn w:val="a"/>
-    <w:link w:val="af8"/>
+    <w:basedOn w:val="Normal"/>
+    <w:link w:val="HeaderChar"/>
     <w:uiPriority w:val="99"/>
     <w:unhideWhenUsed/>
     <w:rsid w:val="006800D6"/>
@@ -30186,17 +30575,17 @@
       <w:spacing w:after="0" w:line="240" w:lineRule="auto"/>
     </w:pPr>
   </w:style>
-  <w:style w:type="character" w:customStyle="1" w:styleId="af8">
-    <w:name w:val="כותרת עליונה תו"/>
-    <w:basedOn w:val="a0"/>
-    <w:link w:val="af7"/>
+  <w:style w:type="character" w:customStyle="1" w:styleId="HeaderChar">
+    <w:name w:val="Header Char"/>
+    <w:basedOn w:val="DefaultParagraphFont"/>
+    <w:link w:val="Header"/>
     <w:uiPriority w:val="99"/>
     <w:rsid w:val="006800D6"/>
   </w:style>
-  <w:style w:type="paragraph" w:styleId="af9">
+  <w:style w:type="paragraph" w:styleId="Footer">
     <w:name w:val="footer"/>
-    <w:basedOn w:val="a"/>
-    <w:link w:val="afa"/>
+    <w:basedOn w:val="Normal"/>
+    <w:link w:val="FooterChar"/>
     <w:uiPriority w:val="99"/>
     <w:unhideWhenUsed/>
     <w:rsid w:val="006800D6"/>
@@ -30208,17 +30597,17 @@
       <w:spacing w:after="0" w:line="240" w:lineRule="auto"/>
     </w:pPr>
   </w:style>
-  <w:style w:type="character" w:customStyle="1" w:styleId="afa">
-    <w:name w:val="כותרת תחתונה תו"/>
-    <w:basedOn w:val="a0"/>
-    <w:link w:val="af9"/>
+  <w:style w:type="character" w:customStyle="1" w:styleId="FooterChar">
+    <w:name w:val="Footer Char"/>
+    <w:basedOn w:val="DefaultParagraphFont"/>
+    <w:link w:val="Footer"/>
     <w:uiPriority w:val="99"/>
     <w:rsid w:val="006800D6"/>
   </w:style>
   <w:style w:type="table" w:customStyle="1" w:styleId="TableGrid1">
     <w:name w:val="Table Grid1"/>
-    <w:basedOn w:val="a1"/>
-    <w:next w:val="a3"/>
+    <w:basedOn w:val="TableNormal"/>
+    <w:next w:val="TableGrid"/>
     <w:uiPriority w:val="39"/>
     <w:rsid w:val="00DF786E"/>
     <w:pPr>
@@ -30240,8 +30629,8 @@
   </w:style>
   <w:style w:type="paragraph" w:styleId="TOC1">
     <w:name w:val="toc 1"/>
-    <w:basedOn w:val="a"/>
-    <w:next w:val="a"/>
+    <w:basedOn w:val="Normal"/>
+    <w:next w:val="Normal"/>
     <w:autoRedefine/>
     <w:uiPriority w:val="39"/>
     <w:unhideWhenUsed/>
@@ -30257,7 +30646,7 @@
   </w:style>
   <w:style w:type="character" w:styleId="Hyperlink">
     <w:name w:val="Hyperlink"/>
-    <w:basedOn w:val="a0"/>
+    <w:basedOn w:val="DefaultParagraphFont"/>
     <w:uiPriority w:val="99"/>
     <w:unhideWhenUsed/>
     <w:rsid w:val="002B34C7"/>
@@ -30268,8 +30657,8 @@
   </w:style>
   <w:style w:type="paragraph" w:styleId="TOC2">
     <w:name w:val="toc 2"/>
-    <w:basedOn w:val="a"/>
-    <w:next w:val="a"/>
+    <w:basedOn w:val="Normal"/>
+    <w:next w:val="Normal"/>
     <w:autoRedefine/>
     <w:uiPriority w:val="39"/>
     <w:unhideWhenUsed/>
@@ -30287,8 +30676,8 @@
   </w:style>
   <w:style w:type="paragraph" w:styleId="TOC3">
     <w:name w:val="toc 3"/>
-    <w:basedOn w:val="a"/>
-    <w:next w:val="a"/>
+    <w:basedOn w:val="Normal"/>
+    <w:next w:val="Normal"/>
     <w:autoRedefine/>
     <w:uiPriority w:val="39"/>
     <w:unhideWhenUsed/>
@@ -30573,7 +30962,7 @@
 </file>
 
 <file path=customXml/itemProps1.xml><?xml version="1.0" encoding="utf-8"?>
-<ds:datastoreItem xmlns:ds="http://schemas.openxmlformats.org/officeDocument/2006/customXml" ds:itemID="{4280DDE4-FD09-4E7B-A80E-3BA1E308BD9C}">
+<ds:datastoreItem xmlns:ds="http://schemas.openxmlformats.org/officeDocument/2006/customXml" ds:itemID="{D5E96D53-54FB-4BCD-920D-897F96FD8648}">
   <ds:schemaRefs>
     <ds:schemaRef ds:uri="http://schemas.openxmlformats.org/officeDocument/2006/bibliography"/>
   </ds:schemaRefs>

</xml_diff>